<commit_message>
final notebooks 1 et 2
</commit_message>
<xml_diff>
--- a/docs/Trame projet.docx
+++ b/docs/Trame projet.docx
@@ -6,11 +6,9 @@
       <w:pPr>
         <w:pStyle w:val="Titrep"/>
       </w:pPr>
-      <w:proofErr w:type="spellStart"/>
       <w:r>
         <w:t>Datascientest</w:t>
       </w:r>
-      <w:proofErr w:type="spellEnd"/>
     </w:p>
     <w:p>
       <w:pPr>
@@ -211,15 +209,7 @@
         <w:jc w:val="left"/>
       </w:pPr>
       <w:r>
-        <w:t>Projet 1 : Caméra embarquée sur un train miniature (</w:t>
-      </w:r>
-      <w:proofErr w:type="spellStart"/>
-      <w:r>
-        <w:t>tiny</w:t>
-      </w:r>
-      <w:proofErr w:type="spellEnd"/>
-      <w:r>
-        <w:t xml:space="preserve"> ML). </w:t>
+        <w:t xml:space="preserve">Projet 1 : Caméra embarquée sur un train miniature (tiny ML). </w:t>
       </w:r>
       <w:r>
         <w:br/>
@@ -304,6 +294,7 @@
         <w:rPr>
           <w:color w:val="0070C0"/>
         </w:rPr>
+        <w:lastRenderedPageBreak/>
         <w:t xml:space="preserve">Guillaume Pot : </w:t>
       </w:r>
     </w:p>
@@ -313,16 +304,7 @@
         <w:ind w:firstLine="720"/>
       </w:pPr>
       <w:r>
-        <w:lastRenderedPageBreak/>
-        <w:t xml:space="preserve">Pas d’expérience significative en matière de classification d’images. Le niveau d’expertise dans ce type de projet est un nouveau passage théorique. Concernant le niveau d’expertise en matière de connaissances et compétences à apporter, il est relatif au taux d’avancement dans la formation réalisée actuellement au sein de </w:t>
-      </w:r>
-      <w:proofErr w:type="spellStart"/>
-      <w:r>
-        <w:t>DataScientest</w:t>
-      </w:r>
-      <w:proofErr w:type="spellEnd"/>
-      <w:r>
-        <w:t>.</w:t>
+        <w:t>Pas d’expérience significative en matière de classification d’images. Le niveau d’expertise dans ce type de projet est un nouveau passage théorique. Concernant le niveau d’expertise en matière de connaissances et compétences à apporter, il est relatif au taux d’avancement dans la formation réalisée actuellement au sein de DataScientest.</w:t>
       </w:r>
     </w:p>
     <w:p>
@@ -391,7 +373,6 @@
       <w:r>
         <w:t xml:space="preserve"> Application mobile </w:t>
       </w:r>
-      <w:proofErr w:type="spellStart"/>
       <w:r>
         <w:rPr>
           <w:i/>
@@ -399,25 +380,8 @@
         </w:rPr>
         <w:t>PlanNet</w:t>
       </w:r>
-      <w:proofErr w:type="spellEnd"/>
-      <w:r>
-        <w:t xml:space="preserve"> destinée à la reconnaissance de différents végétaux. L’application consiste en la soumission de clichés de végétaux (arbres, fleurs, etc.). L’algorithme analyse le cliché et soumet des propositions concernant la spécificité de la plante (identification, origine, lieu). Un pourcentage indique les probabilités de résultat par rapport à l’image soumise. Il y a un aspect collaboratif derrière où il est possible de voter (</w:t>
-      </w:r>
-      <w:proofErr w:type="spellStart"/>
-      <w:r>
-        <w:t>upvote</w:t>
-      </w:r>
-      <w:proofErr w:type="spellEnd"/>
-      <w:r>
-        <w:t>/</w:t>
-      </w:r>
-      <w:proofErr w:type="spellStart"/>
-      <w:r>
-        <w:t>downvote</w:t>
-      </w:r>
-      <w:proofErr w:type="spellEnd"/>
-      <w:r>
-        <w:t>) et de permettre à l’algorithme d’apprendre des nouvelles données soumises. Cette application mobile est en service.</w:t>
+      <w:r>
+        <w:t xml:space="preserve"> destinée à la reconnaissance de différents végétaux. L’application consiste en la soumission de clichés de végétaux (arbres, fleurs, etc.). L’algorithme analyse le cliché et soumet des propositions concernant la spécificité de la plante (identification, origine, lieu). Un pourcentage indique les probabilités de résultat par rapport à l’image soumise. Il y a un aspect collaboratif derrière où il est possible de voter (upvote/downvote) et de permettre à l’algorithme d’apprendre des nouvelles données soumises. Cette application mobile est en service.</w:t>
       </w:r>
     </w:p>
     <w:p>
@@ -432,7 +396,6 @@
       <w:r>
         <w:t xml:space="preserve">Concernant la réalisation de notre projet, l’application </w:t>
       </w:r>
-      <w:proofErr w:type="spellStart"/>
       <w:r>
         <w:rPr>
           <w:i/>
@@ -440,7 +403,6 @@
         </w:rPr>
         <w:t>PlanNet</w:t>
       </w:r>
-      <w:proofErr w:type="spellEnd"/>
       <w:r>
         <w:t xml:space="preserve"> se rapproche très fortement de ce que nous souhaitons réaliser et peut servir de base d’inspiration. Notre projet ne contribuera pas immédiatement à améliorer les deux projets cités ci-haut mais permettent d’étendre les connaissances et la compréhension que nous avons sur ces sujets.</w:t>
       </w:r>
@@ -463,40 +425,23 @@
           <w:rFonts w:eastAsiaTheme="minorEastAsia"/>
           <w:color w:val="0070C0"/>
         </w:rPr>
-        <w:t xml:space="preserve">Justine </w:t>
-      </w:r>
-      <w:proofErr w:type="spellStart"/>
-      <w:r>
+        <w:t>Justine Mialhe :</w:t>
+      </w:r>
+    </w:p>
+    <w:p>
+      <w:pPr>
+        <w:pStyle w:val="0-Texte"/>
+        <w:ind w:firstLine="720"/>
         <w:rPr>
           <w:rFonts w:eastAsiaTheme="minorEastAsia"/>
-          <w:color w:val="0070C0"/>
-        </w:rPr>
-        <w:t>Mialhe</w:t>
-      </w:r>
-      <w:proofErr w:type="spellEnd"/>
+        </w:rPr>
+      </w:pPr>
       <w:r>
         <w:rPr>
           <w:rFonts w:eastAsiaTheme="minorEastAsia"/>
-          <w:color w:val="0070C0"/>
-        </w:rPr>
-        <w:t xml:space="preserve"> :</w:t>
-      </w:r>
-    </w:p>
-    <w:p>
-      <w:pPr>
-        <w:pStyle w:val="0-Texte"/>
-        <w:ind w:firstLine="720"/>
-        <w:rPr>
-          <w:rFonts w:eastAsiaTheme="minorEastAsia"/>
-        </w:rPr>
-      </w:pPr>
-      <w:r>
-        <w:rPr>
-          <w:rFonts w:eastAsiaTheme="minorEastAsia"/>
         </w:rPr>
         <w:t xml:space="preserve"> Au cours de mes études j’ai analysé plusieurs images avec le logiciel </w:t>
       </w:r>
-      <w:proofErr w:type="spellStart"/>
       <w:r>
         <w:rPr>
           <w:rFonts w:eastAsiaTheme="minorEastAsia"/>
@@ -505,7 +450,6 @@
         </w:rPr>
         <w:t>ImageJ</w:t>
       </w:r>
-      <w:proofErr w:type="spellEnd"/>
       <w:r>
         <w:rPr>
           <w:rFonts w:eastAsiaTheme="minorEastAsia"/>
@@ -554,7 +498,6 @@
         </w:rPr>
         <w:t xml:space="preserve">Analyse d’images à l’aide du logiciel </w:t>
       </w:r>
-      <w:proofErr w:type="spellStart"/>
       <w:r>
         <w:rPr>
           <w:rFonts w:eastAsiaTheme="minorEastAsia"/>
@@ -563,7 +506,6 @@
         </w:rPr>
         <w:t>ImageJ</w:t>
       </w:r>
-      <w:proofErr w:type="spellEnd"/>
       <w:r>
         <w:rPr>
           <w:rFonts w:eastAsiaTheme="minorEastAsia"/>
@@ -639,16 +581,8 @@
         <w:rPr>
           <w:rFonts w:ascii="Avenir Next LT Pro" w:hAnsi="Avenir Next LT Pro"/>
         </w:rPr>
-        <w:t xml:space="preserve">Choix du </w:t>
-      </w:r>
-      <w:proofErr w:type="spellStart"/>
-      <w:r>
-        <w:rPr>
-          <w:rFonts w:ascii="Avenir Next LT Pro" w:hAnsi="Avenir Next LT Pro"/>
-        </w:rPr>
-        <w:t>Dataset</w:t>
-      </w:r>
-      <w:proofErr w:type="spellEnd"/>
+        <w:t>Choix du Dataset</w:t>
+      </w:r>
     </w:p>
     <w:p>
       <w:pPr>
@@ -668,77 +602,81 @@
         </w:rPr>
         <w:t xml:space="preserve">Pour atteindre les objectifs de notre projet, nous utilisons la base de données de </w:t>
       </w:r>
-      <w:proofErr w:type="spellStart"/>
       <w:r>
         <w:rPr>
           <w:i/>
           <w:iCs/>
           <w:color w:val="000000" w:themeColor="text1"/>
         </w:rPr>
-        <w:t>Mushroom</w:t>
-      </w:r>
-      <w:proofErr w:type="spellEnd"/>
+        <w:t>Mushroom Observer.</w:t>
+      </w:r>
+      <w:r>
+        <w:rPr>
+          <w:color w:val="000000" w:themeColor="text1"/>
+        </w:rPr>
+        <w:t xml:space="preserve"> </w:t>
+      </w:r>
+      <w:r>
+        <w:rPr>
+          <w:color w:val="000000" w:themeColor="text1"/>
+        </w:rPr>
+        <w:t xml:space="preserve">Initialement, cette base </w:t>
+      </w:r>
+      <w:r>
+        <w:rPr>
+          <w:color w:val="000000" w:themeColor="text1"/>
+        </w:rPr>
+        <w:t>contient plus</w:t>
+      </w:r>
+      <w:r>
+        <w:rPr>
+          <w:color w:val="000000" w:themeColor="text1"/>
+        </w:rPr>
+        <w:t xml:space="preserve"> de</w:t>
+      </w:r>
+      <w:r>
+        <w:rPr>
+          <w:color w:val="000000" w:themeColor="text1"/>
+        </w:rPr>
+        <w:t xml:space="preserve"> </w:t>
+      </w:r>
+      <w:r>
+        <w:rPr>
+          <w:color w:val="000000" w:themeColor="text1"/>
+        </w:rPr>
+        <w:t xml:space="preserve">600 000 </w:t>
+      </w:r>
+      <w:r>
+        <w:rPr>
+          <w:color w:val="000000" w:themeColor="text1"/>
+        </w:rPr>
+        <w:t>images de champignons</w:t>
+      </w:r>
+      <w:r>
+        <w:rPr>
+          <w:color w:val="000000" w:themeColor="text1"/>
+        </w:rPr>
+        <w:t xml:space="preserve"> qui nous permettront</w:t>
+      </w:r>
+      <w:r>
+        <w:rPr>
+          <w:color w:val="000000" w:themeColor="text1"/>
+        </w:rPr>
+        <w:t xml:space="preserve"> d’entraîner le modèle et de le tester. En sus, il est possible d’enrichir la base à l’aide d’images sourcées d’internet (ex. </w:t>
+      </w:r>
       <w:r>
         <w:rPr>
           <w:i/>
           <w:iCs/>
           <w:color w:val="000000" w:themeColor="text1"/>
         </w:rPr>
-        <w:t xml:space="preserve"> Observer.</w:t>
+        <w:t>Google Images</w:t>
       </w:r>
       <w:r>
         <w:rPr>
           <w:color w:val="000000" w:themeColor="text1"/>
         </w:rPr>
-        <w:t xml:space="preserve"> </w:t>
-      </w:r>
-      <w:r>
-        <w:rPr>
-          <w:color w:val="000000" w:themeColor="text1"/>
-        </w:rPr>
-        <w:t xml:space="preserve">Initialement, cette base </w:t>
-      </w:r>
-      <w:r>
-        <w:rPr>
-          <w:color w:val="000000" w:themeColor="text1"/>
-        </w:rPr>
-        <w:t>contient plus</w:t>
-      </w:r>
-      <w:r>
-        <w:rPr>
-          <w:color w:val="000000" w:themeColor="text1"/>
-        </w:rPr>
-        <w:t xml:space="preserve"> de</w:t>
-      </w:r>
-      <w:r>
-        <w:rPr>
-          <w:color w:val="000000" w:themeColor="text1"/>
-        </w:rPr>
-        <w:t xml:space="preserve"> </w:t>
-      </w:r>
-      <w:r>
-        <w:rPr>
-          <w:color w:val="000000" w:themeColor="text1"/>
-        </w:rPr>
-        <w:t xml:space="preserve">600 000 </w:t>
-      </w:r>
-      <w:r>
-        <w:rPr>
-          <w:color w:val="000000" w:themeColor="text1"/>
-        </w:rPr>
-        <w:t>images de champignons</w:t>
-      </w:r>
-      <w:r>
-        <w:rPr>
-          <w:color w:val="000000" w:themeColor="text1"/>
-        </w:rPr>
-        <w:t xml:space="preserve"> qui nous permettront</w:t>
-      </w:r>
-      <w:r>
-        <w:rPr>
-          <w:color w:val="000000" w:themeColor="text1"/>
-        </w:rPr>
-        <w:t xml:space="preserve"> d’entraîner le modèle et de le tester. En sus, il est possible d’enrichir la base à l’aide d’images sourcées d’internet (ex. </w:t>
+        <w:t xml:space="preserve">), d’images générées par un prompt IA (Ex. </w:t>
       </w:r>
       <w:r>
         <w:rPr>
@@ -746,30 +684,74 @@
           <w:iCs/>
           <w:color w:val="000000" w:themeColor="text1"/>
         </w:rPr>
-        <w:t>Google Images</w:t>
+        <w:t>Midjourney</w:t>
       </w:r>
       <w:r>
         <w:rPr>
           <w:color w:val="000000" w:themeColor="text1"/>
         </w:rPr>
-        <w:t xml:space="preserve">), d’images générées par un prompt IA (Ex. </w:t>
-      </w:r>
-      <w:proofErr w:type="spellStart"/>
+        <w:t>), ou encore de contributions personnelles (photographies).</w:t>
+      </w:r>
+    </w:p>
+    <w:p>
+      <w:pPr>
+        <w:pStyle w:val="0-Texte"/>
+        <w:rPr>
+          <w:color w:val="000000" w:themeColor="text1"/>
+        </w:rPr>
+      </w:pPr>
+      <w:r>
+        <w:rPr>
+          <w:color w:val="000000" w:themeColor="text1"/>
+        </w:rPr>
+        <w:t>Nous possdedons également des d</w:t>
+      </w:r>
+      <w:r>
+        <w:rPr>
+          <w:color w:val="000000" w:themeColor="text1"/>
+        </w:rPr>
+        <w:t>ataset</w:t>
+      </w:r>
+      <w:r>
+        <w:rPr>
+          <w:color w:val="000000" w:themeColor="text1"/>
+        </w:rPr>
+        <w:t>s associés aux images qui necessitent quelques pré-traitements. Ces derniers</w:t>
+      </w:r>
+      <w:r>
+        <w:rPr>
+          <w:color w:val="000000" w:themeColor="text1"/>
+        </w:rPr>
+        <w:t xml:space="preserve"> </w:t>
+      </w:r>
+      <w:r>
+        <w:rPr>
+          <w:color w:val="000000" w:themeColor="text1"/>
+        </w:rPr>
+        <w:t>proviennent</w:t>
+      </w:r>
+      <w:r>
+        <w:rPr>
+          <w:color w:val="000000" w:themeColor="text1"/>
+        </w:rPr>
+        <w:t xml:space="preserve"> également de la base de données de </w:t>
+      </w:r>
       <w:r>
         <w:rPr>
           <w:i/>
           <w:iCs/>
           <w:color w:val="000000" w:themeColor="text1"/>
         </w:rPr>
-        <w:t>Midjourney</w:t>
-      </w:r>
-      <w:proofErr w:type="spellEnd"/>
-      <w:r>
+        <w:t>Mushroom Observer.</w:t>
+      </w:r>
+    </w:p>
+    <w:p>
+      <w:pPr>
+        <w:pStyle w:val="0-Texte"/>
         <w:rPr>
           <w:color w:val="000000" w:themeColor="text1"/>
         </w:rPr>
-        <w:t>), ou encore de contributions personnelles (photographies).</w:t>
-      </w:r>
+      </w:pPr>
     </w:p>
     <w:p>
       <w:pPr>
@@ -782,162 +764,42 @@
         <w:rPr>
           <w:color w:val="000000" w:themeColor="text1"/>
         </w:rPr>
-        <w:t xml:space="preserve">Nous </w:t>
-      </w:r>
-      <w:proofErr w:type="spellStart"/>
+        <w:t xml:space="preserve">L’analyse </w:t>
+      </w:r>
       <w:r>
         <w:rPr>
           <w:color w:val="000000" w:themeColor="text1"/>
         </w:rPr>
-        <w:t>possdedons</w:t>
-      </w:r>
-      <w:proofErr w:type="spellEnd"/>
+        <w:t>de ces datasets</w:t>
+      </w:r>
       <w:r>
         <w:rPr>
           <w:color w:val="000000" w:themeColor="text1"/>
         </w:rPr>
-        <w:t xml:space="preserve"> également des </w:t>
-      </w:r>
-      <w:proofErr w:type="spellStart"/>
+        <w:t xml:space="preserve"> nous permettra d’identifier les variétés de champignons affiliées aux images soumises à l’algorithme,</w:t>
+      </w:r>
       <w:r>
         <w:rPr>
           <w:color w:val="000000" w:themeColor="text1"/>
         </w:rPr>
-        <w:t>d</w:t>
+        <w:t xml:space="preserve"> ceci</w:t>
       </w:r>
       <w:r>
         <w:rPr>
           <w:color w:val="000000" w:themeColor="text1"/>
         </w:rPr>
-        <w:t>ataset</w:t>
+        <w:t xml:space="preserve"> afin de contrôler le bon apprentissage et la réussite de l’algorithme face aux nouvelles données </w:t>
       </w:r>
       <w:r>
         <w:rPr>
           <w:color w:val="000000" w:themeColor="text1"/>
         </w:rPr>
-        <w:t>s</w:t>
-      </w:r>
-      <w:proofErr w:type="spellEnd"/>
+        <w:t xml:space="preserve">qui seront </w:t>
+      </w:r>
       <w:r>
         <w:rPr>
           <w:color w:val="000000" w:themeColor="text1"/>
         </w:rPr>
-        <w:t xml:space="preserve"> associés aux images qui </w:t>
-      </w:r>
-      <w:proofErr w:type="spellStart"/>
-      <w:r>
-        <w:rPr>
-          <w:color w:val="000000" w:themeColor="text1"/>
-        </w:rPr>
-        <w:t>necessitent</w:t>
-      </w:r>
-      <w:proofErr w:type="spellEnd"/>
-      <w:r>
-        <w:rPr>
-          <w:color w:val="000000" w:themeColor="text1"/>
-        </w:rPr>
-        <w:t xml:space="preserve"> quelques pré-traitements. Ces derniers</w:t>
-      </w:r>
-      <w:r>
-        <w:rPr>
-          <w:color w:val="000000" w:themeColor="text1"/>
-        </w:rPr>
-        <w:t xml:space="preserve"> </w:t>
-      </w:r>
-      <w:r>
-        <w:rPr>
-          <w:color w:val="000000" w:themeColor="text1"/>
-        </w:rPr>
-        <w:t>proviennent</w:t>
-      </w:r>
-      <w:r>
-        <w:rPr>
-          <w:color w:val="000000" w:themeColor="text1"/>
-        </w:rPr>
-        <w:t xml:space="preserve"> également de la base de données de </w:t>
-      </w:r>
-      <w:proofErr w:type="spellStart"/>
-      <w:r>
-        <w:rPr>
-          <w:i/>
-          <w:iCs/>
-          <w:color w:val="000000" w:themeColor="text1"/>
-        </w:rPr>
-        <w:t>Mushroom</w:t>
-      </w:r>
-      <w:proofErr w:type="spellEnd"/>
-      <w:r>
-        <w:rPr>
-          <w:i/>
-          <w:iCs/>
-          <w:color w:val="000000" w:themeColor="text1"/>
-        </w:rPr>
-        <w:t xml:space="preserve"> Observer.</w:t>
-      </w:r>
-    </w:p>
-    <w:p>
-      <w:pPr>
-        <w:pStyle w:val="0-Texte"/>
-        <w:rPr>
-          <w:color w:val="000000" w:themeColor="text1"/>
-        </w:rPr>
-      </w:pPr>
-    </w:p>
-    <w:p>
-      <w:pPr>
-        <w:pStyle w:val="0-Texte"/>
-        <w:rPr>
-          <w:color w:val="000000" w:themeColor="text1"/>
-        </w:rPr>
-      </w:pPr>
-      <w:r>
-        <w:rPr>
-          <w:color w:val="000000" w:themeColor="text1"/>
-        </w:rPr>
-        <w:t xml:space="preserve">L’analyse </w:t>
-      </w:r>
-      <w:r>
-        <w:rPr>
-          <w:color w:val="000000" w:themeColor="text1"/>
-        </w:rPr>
-        <w:t xml:space="preserve">de ces </w:t>
-      </w:r>
-      <w:proofErr w:type="spellStart"/>
-      <w:r>
-        <w:rPr>
-          <w:color w:val="000000" w:themeColor="text1"/>
-        </w:rPr>
-        <w:t>datasets</w:t>
-      </w:r>
-      <w:proofErr w:type="spellEnd"/>
-      <w:r>
-        <w:rPr>
-          <w:color w:val="000000" w:themeColor="text1"/>
-        </w:rPr>
-        <w:t xml:space="preserve"> nous permettra d’identifier les variétés de champignons affiliées aux images soumises à l’algorithme,</w:t>
-      </w:r>
-      <w:r>
-        <w:rPr>
-          <w:color w:val="000000" w:themeColor="text1"/>
-        </w:rPr>
-        <w:t xml:space="preserve"> ceci</w:t>
-      </w:r>
-      <w:r>
-        <w:rPr>
-          <w:color w:val="000000" w:themeColor="text1"/>
-        </w:rPr>
-        <w:t xml:space="preserve"> afin de contrôler le bon apprentissage et la réussite de l’algorithme face aux nouvelles données </w:t>
-      </w:r>
-      <w:r>
-        <w:rPr>
-          <w:color w:val="000000" w:themeColor="text1"/>
-        </w:rPr>
-        <w:t xml:space="preserve">qui seront </w:t>
-      </w:r>
-      <w:r>
-        <w:rPr>
-          <w:color w:val="000000" w:themeColor="text1"/>
-        </w:rPr>
         <w:t>soumises a posteriori.</w:t>
       </w:r>
     </w:p>
@@ -964,42 +826,32 @@
         </w:rPr>
         <w:t xml:space="preserve">Dans le contexte proposé, ces données sont issues du site </w:t>
       </w:r>
-      <w:proofErr w:type="spellStart"/>
       <w:r>
         <w:rPr>
           <w:rFonts w:eastAsiaTheme="minorEastAsia"/>
           <w:i/>
           <w:iCs/>
         </w:rPr>
-        <w:t>Mushroom</w:t>
-      </w:r>
-      <w:proofErr w:type="spellEnd"/>
+        <w:t>Mushroom Observer</w:t>
+      </w:r>
       <w:r>
         <w:rPr>
           <w:rFonts w:eastAsiaTheme="minorEastAsia"/>
-          <w:i/>
-          <w:iCs/>
-        </w:rPr>
-        <w:t xml:space="preserve"> Observer</w:t>
-      </w:r>
-      <w:r>
+        </w:rPr>
+        <w:t>. Le site précise que l’ensemble des contributions (images et données) sont sous licence Creative Commons et en libre accès.</w:t>
+      </w:r>
+    </w:p>
+    <w:p>
+      <w:pPr>
+        <w:pStyle w:val="0-Texte"/>
         <w:rPr>
           <w:rFonts w:eastAsiaTheme="minorEastAsia"/>
         </w:rPr>
-        <w:t>. Le site précise que l’ensemble des contributions (images et données) sont sous licence Creative Commons et en libre accès.</w:t>
-      </w:r>
-    </w:p>
-    <w:p>
-      <w:pPr>
-        <w:pStyle w:val="0-Texte"/>
+      </w:pPr>
+      <w:r>
         <w:rPr>
           <w:rFonts w:eastAsiaTheme="minorEastAsia"/>
         </w:rPr>
-      </w:pPr>
-      <w:r>
-        <w:rPr>
-          <w:rFonts w:eastAsiaTheme="minorEastAsia"/>
-        </w:rPr>
         <w:t>Dans le cas où les sources du site seraient utilisées, il est également intéressant de noter que l’intégralité du code source du site est sous licence open source MIT. Ainsi, toutes contributions de notre part peuvent être bienvenues et aider à l’amélioration générale.</w:t>
       </w:r>
     </w:p>
@@ -1007,7 +859,7 @@
       <w:pPr>
         <w:pStyle w:val="0-Texte"/>
         <w:rPr>
-          <w:rStyle w:val="Hyperlink"/>
+          <w:rStyle w:val="Lienhypertexte"/>
         </w:rPr>
       </w:pPr>
       <w:r>
@@ -1022,7 +874,7 @@
       <w:hyperlink r:id="rId7">
         <w:r>
           <w:rPr>
-            <w:rStyle w:val="Hyperlink"/>
+            <w:rStyle w:val="Lienhypertexte"/>
           </w:rPr>
           <w:t>https://mushroomobserver.org/info/intro</w:t>
         </w:r>
@@ -1031,13 +883,13 @@
     <w:p>
       <w:pPr>
         <w:rPr>
-          <w:rStyle w:val="Hyperlink"/>
+          <w:rStyle w:val="Lienhypertexte"/>
           <w:color w:val="auto"/>
         </w:rPr>
       </w:pPr>
       <w:r>
         <w:rPr>
-          <w:rStyle w:val="Hyperlink"/>
+          <w:rStyle w:val="Lienhypertexte"/>
           <w:color w:val="auto"/>
         </w:rPr>
         <w:br w:type="page"/>
@@ -1092,15 +944,7 @@
         </w:rPr>
       </w:pPr>
       <w:r>
-        <w:t xml:space="preserve">1 </w:t>
-      </w:r>
-      <w:proofErr w:type="spellStart"/>
-      <w:r>
-        <w:t>dataset</w:t>
-      </w:r>
-      <w:proofErr w:type="spellEnd"/>
-      <w:r>
-        <w:t xml:space="preserve">, de taille </w:t>
+        <w:t xml:space="preserve">1 dataset, de taille </w:t>
       </w:r>
       <w:r>
         <w:rPr>
@@ -1185,55 +1029,7 @@
         <w:t>‘label’</w:t>
       </w:r>
       <w:r>
-        <w:t xml:space="preserve">) et les variables suivantes : </w:t>
-      </w:r>
-      <w:proofErr w:type="spellStart"/>
-      <w:r>
-        <w:t>species</w:t>
-      </w:r>
-      <w:proofErr w:type="spellEnd"/>
-      <w:r>
-        <w:t xml:space="preserve">, </w:t>
-      </w:r>
-      <w:proofErr w:type="spellStart"/>
-      <w:r>
-        <w:t>family</w:t>
-      </w:r>
-      <w:proofErr w:type="spellEnd"/>
-      <w:r>
-        <w:t xml:space="preserve">, </w:t>
-      </w:r>
-      <w:proofErr w:type="spellStart"/>
-      <w:r>
-        <w:t>kingdom</w:t>
-      </w:r>
-      <w:proofErr w:type="spellEnd"/>
-      <w:r>
-        <w:t xml:space="preserve">, </w:t>
-      </w:r>
-      <w:proofErr w:type="spellStart"/>
-      <w:r>
-        <w:t>scientificName</w:t>
-      </w:r>
-      <w:proofErr w:type="spellEnd"/>
-      <w:r>
-        <w:t xml:space="preserve">, phylum, class, </w:t>
-      </w:r>
-      <w:proofErr w:type="spellStart"/>
-      <w:r>
-        <w:t>genus</w:t>
-      </w:r>
-      <w:proofErr w:type="spellEnd"/>
-      <w:r>
-        <w:t xml:space="preserve">, et </w:t>
-      </w:r>
-      <w:proofErr w:type="spellStart"/>
-      <w:r>
-        <w:t>order</w:t>
-      </w:r>
-      <w:proofErr w:type="spellEnd"/>
-      <w:r>
-        <w:t>.</w:t>
+        <w:t>) et les variables suivantes : species, family, kingdom, scientificName, phylum, class, genus, et order.</w:t>
       </w:r>
     </w:p>
     <w:p>
@@ -1244,15 +1040,7 @@
         <w:t>Par exemple,</w:t>
       </w:r>
       <w:r>
-        <w:t xml:space="preserve"> la variable ‘</w:t>
-      </w:r>
-      <w:proofErr w:type="spellStart"/>
-      <w:r>
-        <w:t>scientificName</w:t>
-      </w:r>
-      <w:proofErr w:type="spellEnd"/>
-      <w:r>
-        <w:t>’ donne le nom scientifique de l’espèce du champignon</w:t>
+        <w:t xml:space="preserve"> la variable ‘scientificName’ donne le nom scientifique de l’espèce du champignon</w:t>
       </w:r>
       <w:r>
         <w:t>. C</w:t>
@@ -1288,38 +1076,36 @@
         <w:rPr>
           <w:lang w:val="en-US"/>
         </w:rPr>
-        <w:t xml:space="preserve">species &lt;-&gt; </w:t>
-      </w:r>
-      <w:proofErr w:type="spellStart"/>
-      <w:r>
+        <w:t>species &lt;-&gt; speciesKey</w:t>
+      </w:r>
+    </w:p>
+    <w:p>
+      <w:pPr>
+        <w:pStyle w:val="0-Texte"/>
         <w:rPr>
           <w:lang w:val="en-US"/>
         </w:rPr>
-        <w:t>speciesKey</w:t>
-      </w:r>
-      <w:proofErr w:type="spellEnd"/>
-    </w:p>
-    <w:p>
-      <w:pPr>
-        <w:pStyle w:val="0-Texte"/>
+      </w:pPr>
+      <w:r>
         <w:rPr>
           <w:lang w:val="en-US"/>
         </w:rPr>
-      </w:pPr>
-      <w:r>
+        <w:t>family &lt;-&gt; familyKey</w:t>
+      </w:r>
+    </w:p>
+    <w:p>
+      <w:pPr>
+        <w:pStyle w:val="0-Texte"/>
         <w:rPr>
           <w:lang w:val="en-US"/>
         </w:rPr>
-        <w:t xml:space="preserve">family &lt;-&gt; </w:t>
-      </w:r>
-      <w:proofErr w:type="spellStart"/>
+      </w:pPr>
       <w:r>
         <w:rPr>
           <w:lang w:val="en-US"/>
         </w:rPr>
-        <w:t>familyKey</w:t>
-      </w:r>
-      <w:proofErr w:type="spellEnd"/>
+        <w:t>kingdom &lt;-&gt; kingdomKey</w:t>
+      </w:r>
     </w:p>
     <w:p>
       <w:pPr>
@@ -1332,126 +1118,52 @@
         <w:rPr>
           <w:lang w:val="en-US"/>
         </w:rPr>
-        <w:t xml:space="preserve">kingdom &lt;-&gt; </w:t>
-      </w:r>
-      <w:proofErr w:type="spellStart"/>
-      <w:r>
+        <w:t>scientificName &lt;-&gt; usageKey</w:t>
+      </w:r>
+    </w:p>
+    <w:p>
+      <w:pPr>
+        <w:pStyle w:val="0-Texte"/>
         <w:rPr>
           <w:lang w:val="en-US"/>
         </w:rPr>
-        <w:t>kingdomKey</w:t>
-      </w:r>
-      <w:proofErr w:type="spellEnd"/>
-    </w:p>
-    <w:p>
-      <w:pPr>
-        <w:pStyle w:val="0-Texte"/>
+      </w:pPr>
+      <w:r>
         <w:rPr>
           <w:lang w:val="en-US"/>
         </w:rPr>
-      </w:pPr>
-      <w:proofErr w:type="spellStart"/>
-      <w:r>
+        <w:t>phylum &lt;-&gt; phylumKey</w:t>
+      </w:r>
+    </w:p>
+    <w:p>
+      <w:pPr>
+        <w:pStyle w:val="0-Texte"/>
         <w:rPr>
           <w:lang w:val="en-US"/>
         </w:rPr>
-        <w:t>scientificName</w:t>
-      </w:r>
-      <w:proofErr w:type="spellEnd"/>
+      </w:pPr>
       <w:r>
         <w:rPr>
           <w:lang w:val="en-US"/>
         </w:rPr>
-        <w:t xml:space="preserve"> &lt;-&gt; </w:t>
-      </w:r>
-      <w:proofErr w:type="spellStart"/>
-      <w:r>
-        <w:rPr>
-          <w:lang w:val="en-US"/>
-        </w:rPr>
-        <w:t>usageKey</w:t>
-      </w:r>
-      <w:proofErr w:type="spellEnd"/>
-    </w:p>
-    <w:p>
-      <w:pPr>
-        <w:pStyle w:val="0-Texte"/>
-        <w:rPr>
-          <w:lang w:val="en-US"/>
-        </w:rPr>
-      </w:pPr>
-      <w:r>
-        <w:rPr>
-          <w:lang w:val="en-US"/>
-        </w:rPr>
-        <w:t xml:space="preserve">phylum &lt;-&gt; </w:t>
-      </w:r>
-      <w:proofErr w:type="spellStart"/>
-      <w:r>
-        <w:rPr>
-          <w:lang w:val="en-US"/>
-        </w:rPr>
-        <w:t>phylumKey</w:t>
-      </w:r>
-      <w:proofErr w:type="spellEnd"/>
-    </w:p>
-    <w:p>
-      <w:pPr>
-        <w:pStyle w:val="0-Texte"/>
-        <w:rPr>
-          <w:lang w:val="en-US"/>
-        </w:rPr>
-      </w:pPr>
-      <w:r>
-        <w:rPr>
-          <w:lang w:val="en-US"/>
-        </w:rPr>
-        <w:t xml:space="preserve">class &lt;-&gt; </w:t>
-      </w:r>
-      <w:proofErr w:type="spellStart"/>
-      <w:r>
-        <w:rPr>
-          <w:lang w:val="en-US"/>
-        </w:rPr>
-        <w:t>classKey</w:t>
-      </w:r>
-      <w:proofErr w:type="spellEnd"/>
-    </w:p>
-    <w:p>
-      <w:pPr>
-        <w:pStyle w:val="0-Texte"/>
-      </w:pPr>
-      <w:proofErr w:type="spellStart"/>
-      <w:r>
-        <w:t>genus</w:t>
-      </w:r>
-      <w:proofErr w:type="spellEnd"/>
-      <w:r>
-        <w:t xml:space="preserve"> &lt;-&gt;  </w:t>
-      </w:r>
-      <w:proofErr w:type="spellStart"/>
-      <w:r>
-        <w:t>genusKey</w:t>
-      </w:r>
-      <w:proofErr w:type="spellEnd"/>
-    </w:p>
-    <w:p>
-      <w:pPr>
-        <w:pStyle w:val="0-Texte"/>
-      </w:pPr>
-      <w:proofErr w:type="spellStart"/>
-      <w:r>
-        <w:t>order</w:t>
-      </w:r>
-      <w:proofErr w:type="spellEnd"/>
-      <w:r>
-        <w:t xml:space="preserve"> &lt;-&gt; </w:t>
-      </w:r>
-      <w:proofErr w:type="spellStart"/>
-      <w:r>
-        <w:t>orderKey</w:t>
-      </w:r>
-      <w:proofErr w:type="spellEnd"/>
+        <w:t>class &lt;-&gt; classKey</w:t>
+      </w:r>
+    </w:p>
+    <w:p>
+      <w:pPr>
+        <w:pStyle w:val="0-Texte"/>
+      </w:pPr>
+      <w:r>
+        <w:t>genus &lt;-&gt;  genusKey</w:t>
+      </w:r>
+    </w:p>
+    <w:p>
+      <w:pPr>
+        <w:pStyle w:val="0-Texte"/>
+      </w:pPr>
+      <w:r>
+        <w:t>order &lt;-&gt; orderKey</w:t>
+      </w:r>
     </w:p>
     <w:p>
       <w:pPr>
@@ -1480,39 +1192,10 @@
         <w:t>Pour</w:t>
       </w:r>
       <w:r>
-        <w:t xml:space="preserve"> analyser le </w:t>
-      </w:r>
-      <w:proofErr w:type="spellStart"/>
-      <w:r>
-        <w:t>dataset</w:t>
-      </w:r>
-      <w:proofErr w:type="spellEnd"/>
-      <w:r>
-        <w:t xml:space="preserve">, il est </w:t>
-      </w:r>
-      <w:proofErr w:type="spellStart"/>
-      <w:r>
-        <w:t>necessaire</w:t>
-      </w:r>
-      <w:proofErr w:type="spellEnd"/>
-      <w:r>
-        <w:t xml:space="preserve"> d’épurer ce dernier en supprimant les doublons, traitant les valeurs NaN et </w:t>
-      </w:r>
-      <w:proofErr w:type="spellStart"/>
-      <w:r>
-        <w:t>ejecter</w:t>
-      </w:r>
-      <w:proofErr w:type="spellEnd"/>
-      <w:r>
-        <w:t xml:space="preserve"> les variables non </w:t>
-      </w:r>
-      <w:proofErr w:type="spellStart"/>
-      <w:r>
-        <w:t>necessaires</w:t>
-      </w:r>
-      <w:proofErr w:type="spellEnd"/>
-      <w:r>
-        <w:t xml:space="preserve"> à l’élaboration du projet.</w:t>
+        <w:t xml:space="preserve"> analyser le dataset, il est necessaire d’épurer ce dernier en supprimant les doublons, traitant les valeurs NaN et </w:t>
+      </w:r>
+      <w:r>
+        <w:t>ejecter les variables non necessaires à l’élaboration du projet.</w:t>
       </w:r>
     </w:p>
     <w:p/>
@@ -1521,15 +1204,7 @@
         <w:t xml:space="preserve">Sur 11999 espèces représentées, </w:t>
       </w:r>
       <w:r>
-        <w:t xml:space="preserve">il est fait état que nombre d’entre elles sont clairement sous </w:t>
-      </w:r>
-      <w:proofErr w:type="spellStart"/>
-      <w:r>
-        <w:t>répresentées</w:t>
-      </w:r>
-      <w:proofErr w:type="spellEnd"/>
-      <w:r>
-        <w:t xml:space="preserve"> comme le montreront les analyses plus bas.</w:t>
+        <w:t>il est fait état que nombre d’entre elles sont clairement sous répresentées comme le montreront les analyses plus bas.</w:t>
       </w:r>
     </w:p>
     <w:p/>
@@ -1547,15 +1222,7 @@
         <w:t xml:space="preserve"> </w:t>
       </w:r>
       <w:r>
-        <w:t xml:space="preserve">le nombre d’espèces qui seront </w:t>
-      </w:r>
-      <w:proofErr w:type="spellStart"/>
-      <w:r>
-        <w:t>entrainnées</w:t>
-      </w:r>
-      <w:proofErr w:type="spellEnd"/>
-      <w:r>
-        <w:t xml:space="preserve"> sur le modèle.</w:t>
+        <w:t>le nombre d’espèces qui seront entrainnées sur le modèle.</w:t>
       </w:r>
     </w:p>
     <w:p>
@@ -1573,15 +1240,7 @@
         <w:pStyle w:val="03ssChap"/>
       </w:pPr>
       <w:r>
-        <w:t xml:space="preserve">Subdivision du </w:t>
-      </w:r>
-      <w:proofErr w:type="spellStart"/>
-      <w:r>
-        <w:t>dataset</w:t>
-      </w:r>
-      <w:proofErr w:type="spellEnd"/>
-      <w:r>
-        <w:t xml:space="preserve"> initial</w:t>
+        <w:t>Subdivision du dataset initial</w:t>
       </w:r>
     </w:p>
     <w:p>
@@ -1594,15 +1253,7 @@
         <w:jc w:val="both"/>
       </w:pPr>
       <w:r>
-        <w:t xml:space="preserve">Le premier tri </w:t>
-      </w:r>
-      <w:proofErr w:type="spellStart"/>
-      <w:r>
-        <w:t>selectif</w:t>
-      </w:r>
-      <w:proofErr w:type="spellEnd"/>
-      <w:r>
-        <w:t xml:space="preserve"> s’est portée sur le top 0.1% des observations du jeu de données initial.</w:t>
+        <w:t>Le premier tri selectif s’est portée sur le top 0.1% des observations du jeu de données initial.</w:t>
       </w:r>
     </w:p>
     <w:p>
@@ -1776,13 +1427,8 @@
       <w:r>
         <w:t>Un notebook (‘</w:t>
       </w:r>
-      <w:proofErr w:type="spellStart"/>
-      <w:r>
-        <w:t>creation_datasets</w:t>
-      </w:r>
-      <w:proofErr w:type="spellEnd"/>
-      <w:r>
-        <w:t>’) a été mis</w:t>
+      <w:r>
+        <w:t>creation_datasets’) a été mis</w:t>
       </w:r>
       <w:r>
         <w:t xml:space="preserve"> </w:t>
@@ -1797,15 +1443,7 @@
         <w:t xml:space="preserve"> </w:t>
       </w:r>
       <w:r>
-        <w:t>place afin de subdiviser le fichier original (‘</w:t>
-      </w:r>
-      <w:proofErr w:type="spellStart"/>
-      <w:r>
-        <w:t>observations_mushroom</w:t>
-      </w:r>
-      <w:proofErr w:type="spellEnd"/>
-      <w:r>
-        <w:t xml:space="preserve">’) </w:t>
+        <w:t xml:space="preserve">place afin de subdiviser le fichier original (‘observations_mushroom’) </w:t>
       </w:r>
       <w:r>
         <w:t>en sous parties :</w:t>
@@ -1896,7 +1534,7 @@
     </w:p>
     <w:p>
       <w:pPr>
-        <w:pStyle w:val="ListParagraph"/>
+        <w:pStyle w:val="Paragraphedeliste"/>
         <w:numPr>
           <w:ilvl w:val="0"/>
           <w:numId w:val="2"/>
@@ -1909,41 +1547,13 @@
         <w:rPr>
           <w:color w:val="00B050"/>
         </w:rPr>
-        <w:t>‘</w:t>
-      </w:r>
-      <w:proofErr w:type="spellStart"/>
-      <w:r>
-        <w:rPr>
-          <w:color w:val="00B050"/>
-        </w:rPr>
-        <w:t>infos_images</w:t>
-      </w:r>
-      <w:proofErr w:type="spellEnd"/>
-      <w:r>
-        <w:rPr>
-          <w:color w:val="00B050"/>
-        </w:rPr>
-        <w:t xml:space="preserve">’ </w:t>
-      </w:r>
-      <w:r>
-        <w:rPr>
-          <w:color w:val="00B050"/>
-        </w:rPr>
-        <w:t xml:space="preserve">est un </w:t>
-      </w:r>
-      <w:proofErr w:type="spellStart"/>
-      <w:r>
-        <w:rPr>
-          <w:color w:val="00B050"/>
-        </w:rPr>
-        <w:t>dataset</w:t>
-      </w:r>
-      <w:proofErr w:type="spellEnd"/>
-      <w:r>
-        <w:rPr>
-          <w:color w:val="00B050"/>
-        </w:rPr>
-        <w:t xml:space="preserve"> permettant d’associer la va</w:t>
+        <w:t xml:space="preserve">‘infos_images’ </w:t>
+      </w:r>
+      <w:r>
+        <w:rPr>
+          <w:color w:val="00B050"/>
+        </w:rPr>
+        <w:t>est un dataset permettant d’associer la va</w:t>
       </w:r>
       <w:r>
         <w:rPr>
@@ -1955,21 +1565,7 @@
         <w:rPr>
           <w:color w:val="00B050"/>
         </w:rPr>
-        <w:t xml:space="preserve">able cible ‘label’ à l’Url des images. Ce </w:t>
-      </w:r>
-      <w:proofErr w:type="spellStart"/>
-      <w:r>
-        <w:rPr>
-          <w:color w:val="00B050"/>
-        </w:rPr>
-        <w:t>dataset</w:t>
-      </w:r>
-      <w:proofErr w:type="spellEnd"/>
-      <w:r>
-        <w:rPr>
-          <w:color w:val="00B050"/>
-        </w:rPr>
-        <w:t xml:space="preserve"> nous permettra d’entrainer nos futurs modèles.</w:t>
+        <w:t>able cible ‘label’ à l’Url des images. Ce dataset nous permettra d’entrainer nos futurs modèles.</w:t>
       </w:r>
     </w:p>
     <w:p>
@@ -2005,7 +1601,7 @@
           <w:color w:val="00B050"/>
         </w:rPr>
         <w:drawing>
-          <wp:anchor distT="0" distB="0" distL="114300" distR="114300" simplePos="0" relativeHeight="251689984" behindDoc="0" locked="0" layoutInCell="1" allowOverlap="1" wp14:anchorId="2A0C6EF1" wp14:editId="2E027CC2">
+          <wp:anchor distT="0" distB="0" distL="114300" distR="114300" simplePos="0" relativeHeight="251689984" behindDoc="0" locked="0" layoutInCell="1" allowOverlap="1" wp14:anchorId="2A0C6EF1" wp14:editId="57632BCB">
             <wp:simplePos x="0" y="0"/>
             <wp:positionH relativeFrom="margin">
               <wp:posOffset>-145993</wp:posOffset>
@@ -2071,7 +1667,7 @@
     </w:p>
     <w:p>
       <w:pPr>
-        <w:pStyle w:val="ListParagraph"/>
+        <w:pStyle w:val="Paragraphedeliste"/>
         <w:numPr>
           <w:ilvl w:val="0"/>
           <w:numId w:val="2"/>
@@ -2084,35 +1680,7 @@
         <w:rPr>
           <w:color w:val="00B050"/>
         </w:rPr>
-        <w:t>‘</w:t>
-      </w:r>
-      <w:proofErr w:type="spellStart"/>
-      <w:r>
-        <w:rPr>
-          <w:color w:val="00B050"/>
-        </w:rPr>
-        <w:t>especes_key</w:t>
-      </w:r>
-      <w:proofErr w:type="spellEnd"/>
-      <w:r>
-        <w:rPr>
-          <w:color w:val="00B050"/>
-        </w:rPr>
-        <w:t xml:space="preserve">’ est un </w:t>
-      </w:r>
-      <w:proofErr w:type="spellStart"/>
-      <w:r>
-        <w:rPr>
-          <w:color w:val="00B050"/>
-        </w:rPr>
-        <w:t>dataset</w:t>
-      </w:r>
-      <w:proofErr w:type="spellEnd"/>
-      <w:r>
-        <w:rPr>
-          <w:color w:val="00B050"/>
-        </w:rPr>
-        <w:t xml:space="preserve"> </w:t>
+        <w:t xml:space="preserve">‘especes_key’ est un dataset </w:t>
       </w:r>
       <w:r>
         <w:rPr>
@@ -2144,7 +1712,7 @@
     </w:p>
     <w:p>
       <w:pPr>
-        <w:pStyle w:val="ListParagraph"/>
+        <w:pStyle w:val="Paragraphedeliste"/>
         <w:numPr>
           <w:ilvl w:val="0"/>
           <w:numId w:val="2"/>
@@ -2227,36 +1795,14 @@
         <w:rPr>
           <w:color w:val="00B050"/>
         </w:rPr>
-        <w:t>‘</w:t>
-      </w:r>
-      <w:proofErr w:type="spellStart"/>
-      <w:r>
-        <w:rPr>
-          <w:color w:val="00B050"/>
-        </w:rPr>
-        <w:t>especes_classification</w:t>
-      </w:r>
-      <w:proofErr w:type="spellEnd"/>
-      <w:r>
-        <w:rPr>
-          <w:color w:val="00B050"/>
-        </w:rPr>
-        <w:t xml:space="preserve"> </w:t>
-      </w:r>
-      <w:r>
-        <w:rPr>
-          <w:color w:val="00B050"/>
-        </w:rPr>
-        <w:t xml:space="preserve">est la version non encodée de </w:t>
-      </w:r>
-      <w:proofErr w:type="spellStart"/>
-      <w:r>
-        <w:rPr>
-          <w:color w:val="00B050"/>
-        </w:rPr>
-        <w:t>especes_key</w:t>
-      </w:r>
-      <w:proofErr w:type="spellEnd"/>
+        <w:t xml:space="preserve">‘especes_classification </w:t>
+      </w:r>
+      <w:r>
+        <w:rPr>
+          <w:color w:val="00B050"/>
+        </w:rPr>
+        <w:t>est la version non encodée de especes_key</w:t>
+      </w:r>
     </w:p>
     <w:p>
       <w:pPr>
@@ -2337,13 +1883,7 @@
         <w:pStyle w:val="0-Texte"/>
       </w:pPr>
       <w:r>
-        <w:t>Les histogrammes ci-dessous représentent la répartition</w:t>
-      </w:r>
-      <w:r>
-        <w:t xml:space="preserve"> </w:t>
-      </w:r>
-      <w:r>
-        <w:t>des espèces observées.</w:t>
+        <w:t>Les histogrammes ci-dessous représentent la répartitio ndes espèces observées.</w:t>
       </w:r>
     </w:p>
     <w:p>
@@ -2365,29 +1905,13 @@
         <w:pStyle w:val="0-Texte"/>
       </w:pPr>
       <w:r>
-        <w:t>A gauche, l’</w:t>
-      </w:r>
-      <w:proofErr w:type="spellStart"/>
-      <w:r>
-        <w:t>higramme</w:t>
-      </w:r>
-      <w:proofErr w:type="spellEnd"/>
-      <w:r>
-        <w:t xml:space="preserve"> de répartition des 11999 espèces ; A droite, le même histogramme avec u</w:t>
+        <w:t>A gauche, l’higramme de répartition des 11999 espèces ; A droite, le même histogramme avec u</w:t>
       </w:r>
       <w:r>
         <w:t>n</w:t>
       </w:r>
       <w:r>
-        <w:t xml:space="preserve">iquement les 130 espèces les plus représentées (top 0.1% du </w:t>
-      </w:r>
-      <w:proofErr w:type="spellStart"/>
-      <w:r>
-        <w:t>dataset</w:t>
-      </w:r>
-      <w:proofErr w:type="spellEnd"/>
-      <w:r>
-        <w:t xml:space="preserve"> initial)</w:t>
+        <w:t>iquement les 130 espèces les plus représentées (top 0.1% du dataset initial)</w:t>
       </w:r>
     </w:p>
     <w:p>
@@ -2447,7 +1971,7 @@
                     <a:blip r:embed="rId13">
                       <a:extLst>
                         <a:ext uri="{FF2B5EF4-FFF2-40B4-BE49-F238E27FC236}">
-                          <a16:creationId xmlns="" xmlns:o="urn:schemas-microsoft-com:office:office" xmlns:v="urn:schemas-microsoft-com:vml" xmlns:w10="urn:schemas-microsoft-com:office:word" xmlns:w="http://schemas.openxmlformats.org/wordprocessingml/2006/main" xmlns:a14="http://schemas.microsoft.com/office/drawing/2010/main" xmlns:a16="http://schemas.microsoft.com/office/drawing/2014/main" id="{3F58147E-7851-044E-5F4A-0880756C05D7}"/>
+                          <a16:creationId xmlns:a16="http://schemas.microsoft.com/office/drawing/2014/main" xmlns:a14="http://schemas.microsoft.com/office/drawing/2010/main" xmlns:w="http://schemas.openxmlformats.org/wordprocessingml/2006/main" xmlns:w10="urn:schemas-microsoft-com:office:word" xmlns:v="urn:schemas-microsoft-com:vml" xmlns:o="urn:schemas-microsoft-com:office:office" xmlns="" id="{3F58147E-7851-044E-5F4A-0880756C05D7}"/>
                         </a:ext>
                       </a:extLst>
                     </a:blip>
@@ -2799,23 +2323,7 @@
         <w:pStyle w:val="0-Texte"/>
       </w:pPr>
       <w:r>
-        <w:t xml:space="preserve">Distribution issue de </w:t>
-      </w:r>
-      <w:proofErr w:type="spellStart"/>
-      <w:r>
-        <w:t>DataFrame</w:t>
-      </w:r>
-      <w:proofErr w:type="spellEnd"/>
-      <w:r>
-        <w:t xml:space="preserve"> après tri </w:t>
-      </w:r>
-      <w:proofErr w:type="spellStart"/>
-      <w:r>
-        <w:t>selectif</w:t>
-      </w:r>
-      <w:proofErr w:type="spellEnd"/>
-      <w:r>
-        <w:t xml:space="preserve"> des 130 espèces les plus représentées :</w:t>
+        <w:t>Distribution issue de DataFrame après tri selectif des 130 espèces les plus représentées :</w:t>
       </w:r>
     </w:p>
     <w:p>
@@ -3016,15 +2524,7 @@
         <w:pStyle w:val="0-Texte"/>
       </w:pPr>
       <w:r>
-        <w:t xml:space="preserve">Les observations renseignées étant datées, un test a été effectué pour déterminer la </w:t>
-      </w:r>
-      <w:proofErr w:type="spellStart"/>
-      <w:r>
-        <w:t>saisonalité</w:t>
-      </w:r>
-      <w:proofErr w:type="spellEnd"/>
-      <w:r>
-        <w:t xml:space="preserve"> des observations</w:t>
+        <w:t>Les observations renseignées étant datées, un test a été effectué pour déterminer la saisonalité des observations</w:t>
       </w:r>
       <w:r>
         <w:t>.</w:t>
@@ -3310,34 +2810,18 @@
         </w:drawing>
       </w:r>
       <w:r>
-        <w:t xml:space="preserve">Recherche de </w:t>
-      </w:r>
-      <w:proofErr w:type="spellStart"/>
-      <w:r>
-        <w:t>corréltions</w:t>
-      </w:r>
-      <w:proofErr w:type="spellEnd"/>
-      <w:r>
-        <w:t xml:space="preserve"> dans les variables de classification des espèces</w:t>
-      </w:r>
-    </w:p>
-    <w:p>
-      <w:pPr>
-        <w:pStyle w:val="0-Texte"/>
-        <w:rPr>
-          <w:color w:val="00B050"/>
-        </w:rPr>
-      </w:pPr>
-      <w:r>
-        <w:t xml:space="preserve">La </w:t>
-      </w:r>
-      <w:proofErr w:type="spellStart"/>
-      <w:r>
-        <w:t>heatmap</w:t>
-      </w:r>
-      <w:proofErr w:type="spellEnd"/>
-      <w:r>
-        <w:t xml:space="preserve"> ci-dessus représente les corrélations entre les variables.</w:t>
+        <w:t>Recherche de corréltions dans les variables de classification des espèces</w:t>
+      </w:r>
+    </w:p>
+    <w:p>
+      <w:pPr>
+        <w:pStyle w:val="0-Texte"/>
+        <w:rPr>
+          <w:color w:val="00B050"/>
+        </w:rPr>
+      </w:pPr>
+      <w:r>
+        <w:t>La heatmap ci-dessus représente les corrélations entre les variables.</w:t>
       </w:r>
     </w:p>
     <w:p>
@@ -3362,23 +2846,7 @@
         <w:pStyle w:val="0-Texte"/>
       </w:pPr>
       <w:r>
-        <w:t>On ne remarque qu’une seule corrélation, entre les espèces (</w:t>
-      </w:r>
-      <w:proofErr w:type="spellStart"/>
-      <w:r>
-        <w:t>speciesKey</w:t>
-      </w:r>
-      <w:proofErr w:type="spellEnd"/>
-      <w:r>
-        <w:t>) et le nom scientifique (</w:t>
-      </w:r>
-      <w:proofErr w:type="spellStart"/>
-      <w:r>
-        <w:t>usageKey</w:t>
-      </w:r>
-      <w:proofErr w:type="spellEnd"/>
-      <w:r>
-        <w:t>).</w:t>
+        <w:t>On ne remarque qu’une seule corrélation, entre les espèces (speciesKey) et le nom scientifique (usageKey).</w:t>
       </w:r>
       <w:r>
         <w:rPr>
@@ -4279,15 +3747,7 @@
         <w:pStyle w:val="0-Texte"/>
       </w:pPr>
       <w:r>
-        <w:t xml:space="preserve">Le </w:t>
-      </w:r>
-      <w:proofErr w:type="spellStart"/>
-      <w:r>
-        <w:t>boxplot</w:t>
-      </w:r>
-      <w:proofErr w:type="spellEnd"/>
-      <w:r>
-        <w:t xml:space="preserve"> permet d’obtenir une représentation graphique de la répartition des valeurs et de remarquer quelques valeurs aberrantes, en particulier au niveau des valeurs des canaux RGB supérieures à ‘200’.</w:t>
+        <w:t>Le boxplot permet d’obtenir une représentation graphique de la répartition des valeurs et de remarquer quelques valeurs aberrantes, en particulier au niveau des valeurs des canaux RGB supérieures à ‘200’.</w:t>
       </w:r>
     </w:p>
     <w:p>
@@ -4442,15 +3902,7 @@
         <w:pStyle w:val="0-Texte"/>
       </w:pPr>
       <w:r>
-        <w:t xml:space="preserve">Le </w:t>
-      </w:r>
-      <w:proofErr w:type="spellStart"/>
-      <w:r>
-        <w:t>dataframe</w:t>
-      </w:r>
-      <w:proofErr w:type="spellEnd"/>
-      <w:r>
-        <w:t xml:space="preserve"> ne présente pas de particularités. L’analyse des images nous indique qu’il n’y a pas de tendance particulière au niveau de la colorimétrie des images</w:t>
+        <w:t>Le dataframe ne présente pas de particularités. L’analyse des images nous indique qu’il n’y a pas de tendance particulière au niveau de la colorimétrie des images</w:t>
       </w:r>
       <w:r>
         <w:t xml:space="preserve"> et que la distribution des observations est relativement déséquilibrées, y compris après le retrait des espèces représentées part moins de 0.1% des observations.</w:t>
@@ -4466,13 +3918,8 @@
         <w:pStyle w:val="0-Texte"/>
       </w:pPr>
       <w:r>
-        <w:t xml:space="preserve">Dans le </w:t>
-      </w:r>
-      <w:proofErr w:type="spellStart"/>
-      <w:r>
-        <w:t>dataset</w:t>
-      </w:r>
-      <w:proofErr w:type="spellEnd"/>
+        <w:t>Dans le dataset</w:t>
+      </w:r>
       <w:r>
         <w:t xml:space="preserve"> initial</w:t>
       </w:r>
@@ -4480,39 +3927,23 @@
         <w:t>, beaucoup de données ne sont pas exploitables, telle que la variable ‘location’ qui est sur-représentée pour certaines valeurs, non en raison de l’apparition de l’espèce à cet endroit, mais du fait du nombre d’observateurs à cette localisation participant à ces observations</w:t>
       </w:r>
       <w:r>
-        <w:t xml:space="preserve"> (ex : </w:t>
-      </w:r>
-      <w:proofErr w:type="spellStart"/>
-      <w:r>
-        <w:t>Etats-unis</w:t>
-      </w:r>
-      <w:proofErr w:type="spellEnd"/>
-      <w:r>
-        <w:t>)</w:t>
-      </w:r>
-    </w:p>
-    <w:p>
-      <w:pPr>
-        <w:pStyle w:val="0-Texte"/>
-        <w:rPr>
-          <w:color w:val="00B050"/>
-        </w:rPr>
-      </w:pPr>
-    </w:p>
-    <w:p>
-      <w:pPr>
-        <w:pStyle w:val="0-Texte"/>
-      </w:pPr>
-      <w:r>
-        <w:t xml:space="preserve">Le but de nos travaux étant de développer une méthode de classification d’images, à ce stade il n’y a pas d’autres variables dans le </w:t>
-      </w:r>
-      <w:proofErr w:type="spellStart"/>
-      <w:r>
-        <w:t>dataset</w:t>
-      </w:r>
-      <w:proofErr w:type="spellEnd"/>
-      <w:r>
-        <w:t xml:space="preserve"> qui puissent être exploitées. Notre analyse se portera essentiellement sur les caractéristiques pouvant être identifiées à partir des image</w:t>
+        <w:t xml:space="preserve"> (ex : Etats-unis)</w:t>
+      </w:r>
+    </w:p>
+    <w:p>
+      <w:pPr>
+        <w:pStyle w:val="0-Texte"/>
+        <w:rPr>
+          <w:color w:val="00B050"/>
+        </w:rPr>
+      </w:pPr>
+    </w:p>
+    <w:p>
+      <w:pPr>
+        <w:pStyle w:val="0-Texte"/>
+      </w:pPr>
+      <w:r>
+        <w:t>Le but de nos travaux étant de développer une méthode de classification d’images, à ce stade il n’y a pas d’autres variables dans le dataset qui puissent être exploitées. Notre analyse se portera essentiellement sur les caractéristiques pouvant être identifiées à partir des image</w:t>
       </w:r>
       <w:r>
         <w:t>s.</w:t>
@@ -4531,53 +3962,24 @@
         <w:pStyle w:val="0-Texte"/>
       </w:pPr>
       <w:r>
-        <w:t xml:space="preserve">A ce stade, il est encore difficile d’entrainer un modèle sur les 130 espèces filtrées. Il demeure encore des espèces avec une sous </w:t>
-      </w:r>
-      <w:proofErr w:type="spellStart"/>
-      <w:r>
-        <w:t>représsention</w:t>
-      </w:r>
-      <w:proofErr w:type="spellEnd"/>
-      <w:r>
-        <w:t xml:space="preserve"> très </w:t>
-      </w:r>
-      <w:proofErr w:type="spellStart"/>
-      <w:r>
-        <w:t>pronononcées</w:t>
-      </w:r>
-      <w:proofErr w:type="spellEnd"/>
-      <w:r>
-        <w:t xml:space="preserve"> et les premier jets </w:t>
-      </w:r>
-      <w:r>
-        <w:t>d’</w:t>
-      </w:r>
-      <w:proofErr w:type="spellStart"/>
-      <w:r>
-        <w:t>entrainnement</w:t>
-      </w:r>
-      <w:proofErr w:type="spellEnd"/>
-      <w:r>
-        <w:t xml:space="preserve"> de modèle ne nous portait qu’aux alentours de 10% de précision avec un haut taux d’erreurs.</w:t>
-      </w:r>
-    </w:p>
-    <w:p>
-      <w:pPr>
-        <w:pStyle w:val="0-Texte"/>
-      </w:pPr>
-    </w:p>
-    <w:p>
-      <w:pPr>
-        <w:pStyle w:val="0-Texte"/>
-      </w:pPr>
-      <w:r>
-        <w:t xml:space="preserve">Le choix s’est donc porté sur la classification des 10 espèces les plus </w:t>
-      </w:r>
-      <w:proofErr w:type="spellStart"/>
-      <w:r>
-        <w:t>réprésentées</w:t>
-      </w:r>
-      <w:proofErr w:type="spellEnd"/>
+        <w:t xml:space="preserve">A ce stade, il est encore difficile d’entrainer un modèle sur les 130 espèces filtrées. Il demeure encore des espèces avec une sous représsention très pronononcées et les premier jets </w:t>
+      </w:r>
+      <w:r>
+        <w:t>d’entrainnement de modèle ne nous portait qu’aux alentours de 10% de précision avec un haut taux d’erreurs.</w:t>
+      </w:r>
+    </w:p>
+    <w:p>
+      <w:pPr>
+        <w:pStyle w:val="0-Texte"/>
+      </w:pPr>
+    </w:p>
+    <w:p>
+      <w:pPr>
+        <w:pStyle w:val="0-Texte"/>
+      </w:pPr>
+      <w:r>
+        <w:t>Le choix s’est donc porté sur la classification des 10 espèces les plus réprésentées</w:t>
+      </w:r>
       <w:r>
         <w:t>, nous portant sur une répartition plus équilibrée et permettant de classifier la majorité des espèces observées :</w:t>
       </w:r>
@@ -5290,6 +4692,7 @@
           <w:noProof/>
           <w:color w:val="C00000"/>
         </w:rPr>
+        <w:lastRenderedPageBreak/>
         <w:drawing>
           <wp:anchor distT="0" distB="0" distL="114300" distR="114300" simplePos="0" relativeHeight="251714560" behindDoc="0" locked="0" layoutInCell="1" allowOverlap="1" wp14:anchorId="05373637" wp14:editId="4AC2ED8B">
             <wp:simplePos x="0" y="0"/>
@@ -5376,23 +4779,7 @@
         <w:t xml:space="preserve">A ce stade, nous nous fixons pour objectif de développer un </w:t>
       </w:r>
       <w:r>
-        <w:t xml:space="preserve">réseau de </w:t>
-      </w:r>
-      <w:proofErr w:type="spellStart"/>
-      <w:r>
-        <w:t>neuronnes</w:t>
-      </w:r>
-      <w:proofErr w:type="spellEnd"/>
-      <w:r>
-        <w:t xml:space="preserve"> </w:t>
-      </w:r>
-      <w:proofErr w:type="spellStart"/>
-      <w:r>
-        <w:t>convolutionnel</w:t>
-      </w:r>
-      <w:proofErr w:type="spellEnd"/>
-      <w:r>
-        <w:t xml:space="preserve"> (CNN) capable d’identifier l’espèce de champignon à partir d’une image donnée.</w:t>
+        <w:t>réseau de neuronnes convolutionnel (CNN) capable d’identifier l’espèce de champignon à partir d’une image donnée.</w:t>
       </w:r>
     </w:p>
     <w:p>
@@ -5441,15 +4828,7 @@
         <w:t>non</w:t>
       </w:r>
       <w:r>
-        <w:t xml:space="preserve"> exploitables, notamment des images ‘scientifiques’ (analyses microscopiques) ou ne représentant </w:t>
-      </w:r>
-      <w:proofErr w:type="spellStart"/>
-      <w:r>
-        <w:t>par</w:t>
-      </w:r>
-      <w:proofErr w:type="spellEnd"/>
-      <w:r>
-        <w:t xml:space="preserve"> correctement le </w:t>
+        <w:t xml:space="preserve"> exploitables, notamment des images ‘scientifiques’ (analyses microscopiques) ou ne représentant par correctement le </w:t>
       </w:r>
       <w:r>
         <w:t>champignon</w:t>
@@ -5662,7 +5041,7 @@
         </w:rPr>
         <w:lastRenderedPageBreak/>
         <w:drawing>
-          <wp:anchor distT="0" distB="0" distL="114300" distR="114300" simplePos="0" relativeHeight="251716608" behindDoc="0" locked="0" layoutInCell="1" allowOverlap="1" wp14:anchorId="69894CE6" wp14:editId="75A09F0C">
+          <wp:anchor distT="0" distB="0" distL="114300" distR="114300" simplePos="0" relativeHeight="251716608" behindDoc="0" locked="0" layoutInCell="1" allowOverlap="1" wp14:anchorId="69894CE6" wp14:editId="2CF53E48">
             <wp:simplePos x="0" y="0"/>
             <wp:positionH relativeFrom="margin">
               <wp:posOffset>-213360</wp:posOffset>
@@ -5755,23 +5134,7 @@
         </w:numPr>
       </w:pPr>
       <w:r>
-        <w:t xml:space="preserve">Redimensionner les images pour l’entraînement avec les algorithmes de </w:t>
-      </w:r>
-      <w:proofErr w:type="spellStart"/>
-      <w:r>
-        <w:t>deep</w:t>
-      </w:r>
-      <w:proofErr w:type="spellEnd"/>
-      <w:r>
-        <w:t xml:space="preserve"> </w:t>
-      </w:r>
-      <w:proofErr w:type="spellStart"/>
-      <w:r>
-        <w:t>learning</w:t>
-      </w:r>
-      <w:proofErr w:type="spellEnd"/>
-      <w:r>
-        <w:t xml:space="preserve"> utilisés</w:t>
+        <w:t>Redimensionner les images pour l’entraînement avec les algorithmes de deep learning utilisés</w:t>
       </w:r>
       <w:r>
         <w:t>.</w:t>
@@ -5787,78 +5150,38 @@
         <w:pStyle w:val="0-Texte"/>
       </w:pPr>
       <w:r>
-        <w:t xml:space="preserve">Ces transformations sont appliquées lors de la construction des pipelines </w:t>
-      </w:r>
-      <w:proofErr w:type="spellStart"/>
-      <w:r>
-        <w:t>Tensorflow</w:t>
-      </w:r>
-      <w:proofErr w:type="spellEnd"/>
-      <w:r>
-        <w:t>.</w:t>
-      </w:r>
-    </w:p>
-    <w:p>
-      <w:pPr>
-        <w:pStyle w:val="0-Texte"/>
-      </w:pPr>
-    </w:p>
-    <w:p>
-      <w:pPr>
-        <w:pStyle w:val="0-Texte"/>
-      </w:pPr>
-    </w:p>
-    <w:p>
-      <w:pPr>
-        <w:pStyle w:val="0-Texte"/>
-      </w:pPr>
-      <w:r>
-        <w:t xml:space="preserve">L’entrainement d’un réseau de neurones ne </w:t>
-      </w:r>
-      <w:proofErr w:type="spellStart"/>
-      <w:r>
-        <w:t>necessite</w:t>
-      </w:r>
-      <w:proofErr w:type="spellEnd"/>
-      <w:r>
-        <w:t xml:space="preserve"> pas de réaliser de réduction de dimensions. En effet, l’algorithme gèrera lui-même quelles </w:t>
-      </w:r>
-      <w:proofErr w:type="spellStart"/>
-      <w:r>
-        <w:t>features</w:t>
-      </w:r>
-      <w:proofErr w:type="spellEnd"/>
-      <w:r>
-        <w:t xml:space="preserve"> des images sont importantes et lesquelles mettre de côté.</w:t>
-      </w:r>
-    </w:p>
-    <w:p>
-      <w:pPr>
-        <w:pStyle w:val="0-Texte"/>
-      </w:pPr>
-    </w:p>
-    <w:p>
-      <w:pPr>
-        <w:pStyle w:val="0-Texte"/>
-      </w:pPr>
-      <w:r>
-        <w:t xml:space="preserve">Nous entrainerons donc un modèle de </w:t>
-      </w:r>
-      <w:proofErr w:type="spellStart"/>
-      <w:r>
-        <w:t>deep</w:t>
-      </w:r>
-      <w:proofErr w:type="spellEnd"/>
-      <w:r>
-        <w:t xml:space="preserve"> </w:t>
-      </w:r>
-      <w:proofErr w:type="spellStart"/>
-      <w:r>
-        <w:t>learning</w:t>
-      </w:r>
-      <w:proofErr w:type="spellEnd"/>
-      <w:r>
-        <w:t xml:space="preserve"> pour la classification de 10 espèces de champignons réparties sur </w:t>
+        <w:t>Ces transformations sont appliquées lors de la construction des pipelines Tensorflow.</w:t>
+      </w:r>
+    </w:p>
+    <w:p>
+      <w:pPr>
+        <w:pStyle w:val="0-Texte"/>
+      </w:pPr>
+    </w:p>
+    <w:p>
+      <w:pPr>
+        <w:pStyle w:val="0-Texte"/>
+      </w:pPr>
+    </w:p>
+    <w:p>
+      <w:pPr>
+        <w:pStyle w:val="0-Texte"/>
+      </w:pPr>
+      <w:r>
+        <w:t>L’entrainement d’un réseau de neurones ne necessite pas de réaliser de réduction de dimensions. En effet, l’algorithme gèrera lui-même quelles features des images sont importantes et lesquelles mettre de côté.</w:t>
+      </w:r>
+    </w:p>
+    <w:p>
+      <w:pPr>
+        <w:pStyle w:val="0-Texte"/>
+      </w:pPr>
+    </w:p>
+    <w:p>
+      <w:pPr>
+        <w:pStyle w:val="0-Texte"/>
+      </w:pPr>
+      <w:r>
+        <w:t xml:space="preserve">Nous entrainerons donc un modèle de deep learning pour la classification de 10 espèces de champignons réparties sur </w:t>
       </w:r>
       <w:r>
         <w:rPr>
@@ -5897,13 +5220,8 @@
       </w:pPr>
       <w:r>
         <w:lastRenderedPageBreak/>
-        <w:t xml:space="preserve">Partie 3 – Machine </w:t>
-      </w:r>
-      <w:proofErr w:type="spellStart"/>
-      <w:r>
-        <w:t>learning</w:t>
-      </w:r>
-      <w:proofErr w:type="spellEnd"/>
+        <w:t>Partie 3 – Machine learning</w:t>
+      </w:r>
     </w:p>
     <w:p>
       <w:pPr>
@@ -5922,16 +5240,79 @@
         <w:rPr>
           <w:rFonts w:ascii="Avenir Next LT Pro" w:hAnsi="Avenir Next LT Pro"/>
         </w:rPr>
-        <w:t xml:space="preserve">Modèles de machine </w:t>
-      </w:r>
-      <w:proofErr w:type="spellStart"/>
-      <w:r>
+        <w:t>Modèles de machine learning</w:t>
+      </w:r>
+    </w:p>
+    <w:p>
+      <w:pPr>
+        <w:pStyle w:val="0-Texte"/>
+      </w:pPr>
+    </w:p>
+    <w:p>
+      <w:pPr>
+        <w:pStyle w:val="0-Texte"/>
+      </w:pPr>
+      <w:r>
+        <w:rPr>
+          <w:color w:val="C00000"/>
+        </w:rPr>
+        <w:t xml:space="preserve">01 sept </w:t>
+      </w:r>
+      <w:r>
+        <w:t>Quels algorithmes avez-vous essayés ?</w:t>
+      </w:r>
+    </w:p>
+    <w:p>
+      <w:pPr>
+        <w:pStyle w:val="0-Texte"/>
+      </w:pPr>
+      <w:r>
+        <w:rPr>
+          <w:color w:val="C00000"/>
+        </w:rPr>
+        <w:t xml:space="preserve">01 sept </w:t>
+      </w:r>
+      <w:r>
+        <w:t xml:space="preserve">Avez-vous analysé les erreurs de votre modèle ? </w:t>
+      </w:r>
+    </w:p>
+    <w:p>
+      <w:pPr>
+        <w:pStyle w:val="0-Texte"/>
+      </w:pPr>
+      <w:r>
+        <w:rPr>
+          <w:color w:val="C00000"/>
+        </w:rPr>
+        <w:t xml:space="preserve">01 sept </w:t>
+      </w:r>
+      <w:r>
+        <w:t>Cela a-t-il contribué à son amélioration ? Si oui, décrivez.</w:t>
+      </w:r>
+    </w:p>
+    <w:p>
+      <w:pPr>
+        <w:pStyle w:val="0-Texte"/>
+      </w:pPr>
+    </w:p>
+    <w:p>
+      <w:pPr>
+        <w:pStyle w:val="0-Texte"/>
+      </w:pPr>
+    </w:p>
+    <w:p>
+      <w:pPr>
+        <w:pStyle w:val="02sChap"/>
         <w:rPr>
           <w:rFonts w:ascii="Avenir Next LT Pro" w:hAnsi="Avenir Next LT Pro"/>
         </w:rPr>
-        <w:t>learning</w:t>
-      </w:r>
-      <w:proofErr w:type="spellEnd"/>
+      </w:pPr>
+      <w:r>
+        <w:rPr>
+          <w:rFonts w:ascii="Avenir Next LT Pro" w:hAnsi="Avenir Next LT Pro"/>
+        </w:rPr>
+        <w:t>Performances des modèles</w:t>
+      </w:r>
     </w:p>
     <w:p>
       <w:pPr>
@@ -5949,7 +5330,7 @@
         <w:t xml:space="preserve">01 sept </w:t>
       </w:r>
       <w:r>
-        <w:t>Quels algorithmes avez-vous essayés ?</w:t>
+        <w:t>Quelle est la métrique de performance principale utilisée pour comparer vos modèles ? Pourquoi celle-ci ?</w:t>
       </w:r>
     </w:p>
     <w:p>
@@ -5963,51 +5344,80 @@
         <w:t xml:space="preserve">01 sept </w:t>
       </w:r>
       <w:r>
-        <w:t xml:space="preserve">Avez-vous analysé les erreurs de votre modèle ? </w:t>
-      </w:r>
-    </w:p>
-    <w:p>
-      <w:pPr>
-        <w:pStyle w:val="0-Texte"/>
+        <w:t>Avez-vous utilisé d’autres métriques de performances qualitative ou quantitative ? Si oui, détaillez-le.</w:t>
+      </w:r>
+    </w:p>
+    <w:p>
+      <w:pPr>
+        <w:pStyle w:val="0-Texte"/>
+      </w:pPr>
+    </w:p>
+    <w:p>
+      <w:pPr>
+        <w:pStyle w:val="0-Texte"/>
+      </w:pPr>
+    </w:p>
+    <w:p>
+      <w:pPr>
+        <w:pStyle w:val="0-Texte"/>
+      </w:pPr>
+    </w:p>
+    <w:p>
+      <w:pPr>
+        <w:pStyle w:val="0-Texte"/>
+      </w:pPr>
+    </w:p>
+    <w:p>
+      <w:pPr>
+        <w:pStyle w:val="0-Texte"/>
+      </w:pPr>
+    </w:p>
+    <w:p>
+      <w:pPr>
+        <w:pStyle w:val="0-Texte"/>
+      </w:pPr>
+    </w:p>
+    <w:p>
+      <w:pPr>
+        <w:pStyle w:val="02sChap"/>
+        <w:rPr>
+          <w:rFonts w:ascii="Avenir Next LT Pro" w:hAnsi="Avenir Next LT Pro"/>
+        </w:rPr>
+      </w:pPr>
+      <w:r>
+        <w:rPr>
+          <w:rFonts w:ascii="Avenir Next LT Pro" w:hAnsi="Avenir Next LT Pro"/>
+        </w:rPr>
+        <w:t>Conclusions sur les modèles essayés</w:t>
+      </w:r>
+    </w:p>
+    <w:p>
+      <w:pPr>
+        <w:pStyle w:val="0-Texte"/>
+      </w:pPr>
+    </w:p>
+    <w:p>
+      <w:pPr>
+        <w:pStyle w:val="0-Texte"/>
+        <w:rPr>
+          <w:lang w:val="en-US"/>
+        </w:rPr>
       </w:pPr>
       <w:r>
         <w:rPr>
           <w:color w:val="C00000"/>
         </w:rPr>
-        <w:t xml:space="preserve">01 sept </w:t>
-      </w:r>
-      <w:r>
-        <w:t>Cela a-t-il contribué à son amélioration ? Si oui, décrivez.</w:t>
-      </w:r>
-    </w:p>
-    <w:p>
-      <w:pPr>
-        <w:pStyle w:val="0-Texte"/>
-      </w:pPr>
-    </w:p>
-    <w:p>
-      <w:pPr>
-        <w:pStyle w:val="0-Texte"/>
-      </w:pPr>
-    </w:p>
-    <w:p>
-      <w:pPr>
-        <w:pStyle w:val="02sChap"/>
-        <w:rPr>
-          <w:rFonts w:ascii="Avenir Next LT Pro" w:hAnsi="Avenir Next LT Pro"/>
-        </w:rPr>
-      </w:pPr>
-      <w:r>
-        <w:rPr>
-          <w:rFonts w:ascii="Avenir Next LT Pro" w:hAnsi="Avenir Next LT Pro"/>
-        </w:rPr>
-        <w:t>Performances des modèles</w:t>
-      </w:r>
-    </w:p>
-    <w:p>
-      <w:pPr>
-        <w:pStyle w:val="0-Texte"/>
-      </w:pPr>
+        <w:t xml:space="preserve">15 sept </w:t>
+      </w:r>
+      <w:r>
+        <w:t xml:space="preserve">Avez-vous testé des modèles avancés ? </w:t>
+      </w:r>
+      <w:r>
+        <w:rPr>
+          <w:lang w:val="en-US"/>
+        </w:rPr>
+        <w:t xml:space="preserve">Bagging, Boosting, Deep Learning…  Pourquoi ?  </w:t>
+      </w:r>
     </w:p>
     <w:p>
       <w:pPr>
@@ -6017,10 +5427,10 @@
         <w:rPr>
           <w:color w:val="C00000"/>
         </w:rPr>
-        <w:t xml:space="preserve">01 sept </w:t>
-      </w:r>
-      <w:r>
-        <w:t>Quelle est la métrique de performance principale utilisée pour comparer vos modèles ? Pourquoi celle-ci ?</w:t>
+        <w:t xml:space="preserve">15 sept </w:t>
+      </w:r>
+      <w:r>
+        <w:t>Décrivez celui/ceux que vous avez retenu et pourquoi ?</w:t>
       </w:r>
     </w:p>
     <w:p>
@@ -6031,67 +5441,15 @@
         <w:rPr>
           <w:color w:val="C00000"/>
         </w:rPr>
-        <w:t xml:space="preserve">01 sept </w:t>
-      </w:r>
-      <w:r>
-        <w:t>Avez-vous utilisé d’autres métriques de performances qualitative ou quantitative ? Si oui, détaillez-le.</w:t>
-      </w:r>
-    </w:p>
-    <w:p>
-      <w:pPr>
-        <w:pStyle w:val="0-Texte"/>
-      </w:pPr>
-    </w:p>
-    <w:p>
-      <w:pPr>
-        <w:pStyle w:val="0-Texte"/>
-      </w:pPr>
-    </w:p>
-    <w:p>
-      <w:pPr>
-        <w:pStyle w:val="0-Texte"/>
-      </w:pPr>
-    </w:p>
-    <w:p>
-      <w:pPr>
-        <w:pStyle w:val="0-Texte"/>
-      </w:pPr>
-    </w:p>
-    <w:p>
-      <w:pPr>
-        <w:pStyle w:val="0-Texte"/>
-      </w:pPr>
-    </w:p>
-    <w:p>
-      <w:pPr>
-        <w:pStyle w:val="0-Texte"/>
-      </w:pPr>
-    </w:p>
-    <w:p>
-      <w:pPr>
-        <w:pStyle w:val="02sChap"/>
-        <w:rPr>
-          <w:rFonts w:ascii="Avenir Next LT Pro" w:hAnsi="Avenir Next LT Pro"/>
-        </w:rPr>
-      </w:pPr>
-      <w:r>
-        <w:rPr>
-          <w:rFonts w:ascii="Avenir Next LT Pro" w:hAnsi="Avenir Next LT Pro"/>
-        </w:rPr>
-        <w:t>Conclusions sur les modèles essayés</w:t>
-      </w:r>
-    </w:p>
-    <w:p>
-      <w:pPr>
-        <w:pStyle w:val="0-Texte"/>
-      </w:pPr>
-    </w:p>
-    <w:p>
-      <w:pPr>
-        <w:pStyle w:val="0-Texte"/>
-        <w:rPr>
-          <w:lang w:val="en-US"/>
-        </w:rPr>
+        <w:t xml:space="preserve">15 sept </w:t>
+      </w:r>
+      <w:r>
+        <w:t>Avez-vous utilisé des techniques d’optimisation de paramètres de type Grid Search et Validation Croisée ?</w:t>
+      </w:r>
+    </w:p>
+    <w:p>
+      <w:pPr>
+        <w:pStyle w:val="0-Texte"/>
       </w:pPr>
       <w:r>
         <w:rPr>
@@ -6100,101 +5458,7 @@
         <w:t xml:space="preserve">15 sept </w:t>
       </w:r>
       <w:r>
-        <w:t xml:space="preserve">Avez-vous testé des modèles avancés ? </w:t>
-      </w:r>
-      <w:r>
-        <w:rPr>
-          <w:lang w:val="en-US"/>
-        </w:rPr>
-        <w:t xml:space="preserve">Bagging, Boosting, Deep Learning…  </w:t>
-      </w:r>
-      <w:proofErr w:type="spellStart"/>
-      <w:r>
-        <w:rPr>
-          <w:lang w:val="en-US"/>
-        </w:rPr>
-        <w:t>Pourquoi</w:t>
-      </w:r>
-      <w:proofErr w:type="spellEnd"/>
-      <w:r>
-        <w:rPr>
-          <w:lang w:val="en-US"/>
-        </w:rPr>
-        <w:t xml:space="preserve"> ?  </w:t>
-      </w:r>
-    </w:p>
-    <w:p>
-      <w:pPr>
-        <w:pStyle w:val="0-Texte"/>
-      </w:pPr>
-      <w:r>
-        <w:rPr>
-          <w:color w:val="C00000"/>
-        </w:rPr>
-        <w:t xml:space="preserve">15 sept </w:t>
-      </w:r>
-      <w:r>
-        <w:t>Décrivez celui/ceux que vous avez retenu et pourquoi ?</w:t>
-      </w:r>
-    </w:p>
-    <w:p>
-      <w:pPr>
-        <w:pStyle w:val="0-Texte"/>
-      </w:pPr>
-      <w:r>
-        <w:rPr>
-          <w:color w:val="C00000"/>
-        </w:rPr>
-        <w:t xml:space="preserve">15 sept </w:t>
-      </w:r>
-      <w:r>
-        <w:t xml:space="preserve">Avez-vous utilisé des techniques d’optimisation de paramètres de type </w:t>
-      </w:r>
-      <w:proofErr w:type="spellStart"/>
-      <w:r>
-        <w:t>Grid</w:t>
-      </w:r>
-      <w:proofErr w:type="spellEnd"/>
-      <w:r>
-        <w:t xml:space="preserve"> </w:t>
-      </w:r>
-      <w:proofErr w:type="spellStart"/>
-      <w:r>
-        <w:t>Search</w:t>
-      </w:r>
-      <w:proofErr w:type="spellEnd"/>
-      <w:r>
-        <w:t xml:space="preserve"> et Validation Croisée ?</w:t>
-      </w:r>
-    </w:p>
-    <w:p>
-      <w:pPr>
-        <w:pStyle w:val="0-Texte"/>
-      </w:pPr>
-      <w:r>
-        <w:rPr>
-          <w:color w:val="C00000"/>
-        </w:rPr>
-        <w:t xml:space="preserve">15 sept </w:t>
-      </w:r>
-      <w:r>
-        <w:t xml:space="preserve">Avez-vous utilisé des techniques d’interprétabilité de type SHAP, LIME, </w:t>
-      </w:r>
-      <w:proofErr w:type="spellStart"/>
-      <w:r>
-        <w:t>Skater</w:t>
-      </w:r>
-      <w:proofErr w:type="spellEnd"/>
-      <w:r>
-        <w:t>… (</w:t>
-      </w:r>
-      <w:proofErr w:type="spellStart"/>
-      <w:r>
-        <w:t>Grad</w:t>
-      </w:r>
-      <w:proofErr w:type="spellEnd"/>
-      <w:r>
-        <w:t>-CAM pour le Deep Learning...)</w:t>
+        <w:t>Avez-vous utilisé des techniques d’interprétabilité de type SHAP, LIME, Skater… (Grad-CAM pour le Deep Learning...)</w:t>
       </w:r>
     </w:p>
     <w:p>
@@ -6238,6 +5502,7 @@
         <w:rPr>
           <w:color w:val="C00000"/>
         </w:rPr>
+        <w:lastRenderedPageBreak/>
         <w:t xml:space="preserve">29 sept </w:t>
       </w:r>
       <w:r>
@@ -6523,13 +5788,8 @@
         <w:t xml:space="preserve">Quelles pistes d’amélioration suggérez-vous pour augmenter les performances de votre modèle </w:t>
       </w:r>
       <w:r>
-        <w:t xml:space="preserve">Librairie </w:t>
-      </w:r>
-      <w:proofErr w:type="spellStart"/>
-      <w:r>
-        <w:t>Optuna</w:t>
-      </w:r>
-      <w:proofErr w:type="spellEnd"/>
+        <w:t>Librairie Optuna</w:t>
+      </w:r>
     </w:p>
     <w:p>
       <w:pPr>
@@ -6619,15 +5879,7 @@
         <w:t xml:space="preserve">29 sept </w:t>
       </w:r>
       <w:r>
-        <w:t xml:space="preserve">Sur quels éléments bibliographiques (articles de recherches, blog, livres, </w:t>
-      </w:r>
-      <w:proofErr w:type="spellStart"/>
-      <w:r>
-        <w:t>etc</w:t>
-      </w:r>
-      <w:proofErr w:type="spellEnd"/>
-      <w:r>
-        <w:t>) vous êtes-vous appuyé pour réaliser votre projet ?</w:t>
+        <w:t>Sur quels éléments bibliographiques (articles de recherches, blog, livres, etc) vous êtes-vous appuyé pour réaliser votre projet ?</w:t>
       </w:r>
     </w:p>
     <w:p>
@@ -6647,25 +5899,7 @@
           <w:bCs/>
           <w:color w:val="00B050"/>
         </w:rPr>
-        <w:t xml:space="preserve">Deep </w:t>
-      </w:r>
-      <w:proofErr w:type="spellStart"/>
-      <w:r>
-        <w:rPr>
-          <w:b/>
-          <w:bCs/>
-          <w:color w:val="00B050"/>
-        </w:rPr>
-        <w:t>learning</w:t>
-      </w:r>
-      <w:proofErr w:type="spellEnd"/>
-      <w:r>
-        <w:rPr>
-          <w:b/>
-          <w:bCs/>
-          <w:color w:val="00B050"/>
-        </w:rPr>
-        <w:t> :</w:t>
+        <w:t>Deep learning :</w:t>
       </w:r>
     </w:p>
     <w:p>
@@ -6680,30 +5914,8 @@
         <w:rPr>
           <w:color w:val="00B050"/>
         </w:rPr>
-        <w:t xml:space="preserve">Chaine </w:t>
-      </w:r>
-      <w:proofErr w:type="spellStart"/>
-      <w:r>
-        <w:rPr>
-          <w:color w:val="00B050"/>
-        </w:rPr>
-        <w:t>Youtube</w:t>
-      </w:r>
-      <w:proofErr w:type="spellEnd"/>
-      <w:r>
-        <w:rPr>
-          <w:color w:val="00B050"/>
-        </w:rPr>
-        <w:t xml:space="preserve"> “Science étonnante” du doctorant David </w:t>
-      </w:r>
-      <w:proofErr w:type="spellStart"/>
-      <w:r>
-        <w:rPr>
-          <w:color w:val="00B050"/>
-        </w:rPr>
-        <w:t>Louapre</w:t>
-      </w:r>
-      <w:proofErr w:type="spellEnd"/>
+        <w:t>Chaine Youtube “Science étonnante” du doctorant David Louapre</w:t>
+      </w:r>
     </w:p>
     <w:p>
       <w:pPr>
@@ -6733,25 +5945,7 @@
           <w:bCs/>
           <w:color w:val="00B050"/>
         </w:rPr>
-        <w:t xml:space="preserve">Taux de confiance envers les </w:t>
-      </w:r>
-      <w:proofErr w:type="spellStart"/>
-      <w:r>
-        <w:rPr>
-          <w:b/>
-          <w:bCs/>
-          <w:color w:val="00B050"/>
-        </w:rPr>
-        <w:t>datasets</w:t>
-      </w:r>
-      <w:proofErr w:type="spellEnd"/>
-      <w:r>
-        <w:rPr>
-          <w:b/>
-          <w:bCs/>
-          <w:color w:val="00B050"/>
-        </w:rPr>
-        <w:t> utilisés (contribution communautaire)</w:t>
+        <w:t>Taux de confiance envers les datasets utilisés (contribution communautaire)</w:t>
       </w:r>
     </w:p>
     <w:p>
@@ -6799,44 +5993,8 @@
         <w:rPr>
           <w:color w:val="00B050"/>
         </w:rPr>
-        <w:t xml:space="preserve">Chaine </w:t>
-      </w:r>
-      <w:proofErr w:type="spellStart"/>
-      <w:r>
-        <w:rPr>
-          <w:color w:val="00B050"/>
-        </w:rPr>
-        <w:t>youtube</w:t>
-      </w:r>
-      <w:proofErr w:type="spellEnd"/>
-      <w:r>
-        <w:rPr>
-          <w:color w:val="00B050"/>
-        </w:rPr>
-        <w:t xml:space="preserve"> “</w:t>
-      </w:r>
-      <w:proofErr w:type="spellStart"/>
-      <w:r>
-        <w:rPr>
-          <w:color w:val="00B050"/>
-        </w:rPr>
-        <w:t>Fouloscopie</w:t>
-      </w:r>
-      <w:proofErr w:type="spellEnd"/>
-      <w:r>
-        <w:rPr>
-          <w:color w:val="00B050"/>
-        </w:rPr>
-        <w:t xml:space="preserve">” du doctorant Mehdi </w:t>
-      </w:r>
-      <w:proofErr w:type="spellStart"/>
-      <w:r>
-        <w:rPr>
-          <w:color w:val="00B050"/>
-        </w:rPr>
-        <w:t>Moussaid</w:t>
-      </w:r>
-      <w:proofErr w:type="spellEnd"/>
+        <w:t>Chaine youtube “Fouloscopie” du doctorant Mehdi Moussaid</w:t>
+      </w:r>
     </w:p>
     <w:p>
       <w:pPr>
@@ -7101,7 +6259,7 @@
   </w:p>
   <w:p>
     <w:pPr>
-      <w:pStyle w:val="Footer"/>
+      <w:pStyle w:val="Pieddepage"/>
     </w:pPr>
   </w:p>
 </w:ftr>
@@ -7162,7 +6320,7 @@
         </w:tcPr>
         <w:p>
           <w:pPr>
-            <w:pStyle w:val="Header"/>
+            <w:pStyle w:val="En-tte"/>
             <w:ind w:left="-115"/>
           </w:pPr>
         </w:p>
@@ -7173,7 +6331,7 @@
         </w:tcPr>
         <w:p>
           <w:pPr>
-            <w:pStyle w:val="Header"/>
+            <w:pStyle w:val="En-tte"/>
             <w:jc w:val="center"/>
           </w:pPr>
         </w:p>
@@ -7184,7 +6342,7 @@
         </w:tcPr>
         <w:p>
           <w:pPr>
-            <w:pStyle w:val="Header"/>
+            <w:pStyle w:val="En-tte"/>
             <w:ind w:right="-115"/>
             <w:jc w:val="right"/>
           </w:pPr>
@@ -7194,7 +6352,7 @@
   </w:tbl>
   <w:p>
     <w:pPr>
-      <w:pStyle w:val="Header"/>
+      <w:pStyle w:val="En-tte"/>
     </w:pPr>
   </w:p>
 </w:hdr>
@@ -8075,11 +7233,11 @@
       <w:lang w:val="fr-FR"/>
     </w:rPr>
   </w:style>
-  <w:style w:type="paragraph" w:styleId="Heading1">
+  <w:style w:type="paragraph" w:styleId="Titre1">
     <w:name w:val="heading 1"/>
     <w:basedOn w:val="Normal"/>
     <w:next w:val="Normal"/>
-    <w:link w:val="Heading1Char"/>
+    <w:link w:val="Titre1Car"/>
     <w:uiPriority w:val="9"/>
     <w:rsid w:val="22D2F59B"/>
     <w:pPr>
@@ -8095,11 +7253,11 @@
       <w:szCs w:val="32"/>
     </w:rPr>
   </w:style>
-  <w:style w:type="paragraph" w:styleId="Heading2">
+  <w:style w:type="paragraph" w:styleId="Titre2">
     <w:name w:val="heading 2"/>
     <w:basedOn w:val="Normal"/>
     <w:next w:val="Normal"/>
-    <w:link w:val="Heading2Char"/>
+    <w:link w:val="Titre2Car"/>
     <w:uiPriority w:val="9"/>
     <w:semiHidden/>
     <w:unhideWhenUsed/>
@@ -8117,11 +7275,11 @@
       <w:szCs w:val="26"/>
     </w:rPr>
   </w:style>
-  <w:style w:type="paragraph" w:styleId="Heading3">
+  <w:style w:type="paragraph" w:styleId="Titre3">
     <w:name w:val="heading 3"/>
     <w:basedOn w:val="Normal"/>
     <w:next w:val="Normal"/>
-    <w:link w:val="Heading3Char"/>
+    <w:link w:val="Titre3Car"/>
     <w:uiPriority w:val="9"/>
     <w:semiHidden/>
     <w:unhideWhenUsed/>
@@ -8140,12 +7298,12 @@
       <w:szCs w:val="24"/>
     </w:rPr>
   </w:style>
-  <w:style w:type="paragraph" w:styleId="Heading4">
+  <w:style w:type="paragraph" w:styleId="Titre4">
     <w:name w:val="heading 4"/>
     <w:aliases w:val="03 - ssChap"/>
     <w:basedOn w:val="02sChap"/>
     <w:next w:val="Normal"/>
-    <w:link w:val="Heading4Char"/>
+    <w:link w:val="Titre4Car"/>
     <w:uiPriority w:val="9"/>
     <w:unhideWhenUsed/>
     <w:rsid w:val="00385CAE"/>
@@ -8158,11 +7316,11 @@
       <w:szCs w:val="22"/>
     </w:rPr>
   </w:style>
-  <w:style w:type="paragraph" w:styleId="Heading5">
+  <w:style w:type="paragraph" w:styleId="Titre5">
     <w:name w:val="heading 5"/>
     <w:basedOn w:val="Normal"/>
     <w:next w:val="Normal"/>
-    <w:link w:val="Heading5Char"/>
+    <w:link w:val="Titre5Car"/>
     <w:uiPriority w:val="9"/>
     <w:unhideWhenUsed/>
     <w:rsid w:val="22D2F59B"/>
@@ -8177,11 +7335,11 @@
       <w:color w:val="2F5496" w:themeColor="accent1" w:themeShade="BF"/>
     </w:rPr>
   </w:style>
-  <w:style w:type="paragraph" w:styleId="Heading6">
+  <w:style w:type="paragraph" w:styleId="Titre6">
     <w:name w:val="heading 6"/>
     <w:basedOn w:val="Normal"/>
     <w:next w:val="Normal"/>
-    <w:link w:val="Heading6Char"/>
+    <w:link w:val="Titre6Car"/>
     <w:uiPriority w:val="9"/>
     <w:unhideWhenUsed/>
     <w:rsid w:val="22D2F59B"/>
@@ -8196,11 +7354,11 @@
       <w:color w:val="1F3763"/>
     </w:rPr>
   </w:style>
-  <w:style w:type="paragraph" w:styleId="Heading7">
+  <w:style w:type="paragraph" w:styleId="Titre7">
     <w:name w:val="heading 7"/>
     <w:basedOn w:val="Normal"/>
     <w:next w:val="Normal"/>
-    <w:link w:val="Heading7Char"/>
+    <w:link w:val="Titre7Car"/>
     <w:uiPriority w:val="9"/>
     <w:unhideWhenUsed/>
     <w:rsid w:val="22D2F59B"/>
@@ -8217,11 +7375,11 @@
       <w:color w:val="1F3763"/>
     </w:rPr>
   </w:style>
-  <w:style w:type="paragraph" w:styleId="Heading8">
+  <w:style w:type="paragraph" w:styleId="Titre8">
     <w:name w:val="heading 8"/>
     <w:basedOn w:val="Normal"/>
     <w:next w:val="Normal"/>
-    <w:link w:val="Heading8Char"/>
+    <w:link w:val="Titre8Car"/>
     <w:uiPriority w:val="9"/>
     <w:unhideWhenUsed/>
     <w:rsid w:val="22D2F59B"/>
@@ -8238,11 +7396,11 @@
       <w:szCs w:val="21"/>
     </w:rPr>
   </w:style>
-  <w:style w:type="paragraph" w:styleId="Heading9">
+  <w:style w:type="paragraph" w:styleId="Titre9">
     <w:name w:val="heading 9"/>
     <w:basedOn w:val="Normal"/>
     <w:next w:val="Normal"/>
-    <w:link w:val="Heading9Char"/>
+    <w:link w:val="Titre9Car"/>
     <w:uiPriority w:val="9"/>
     <w:unhideWhenUsed/>
     <w:rsid w:val="22D2F59B"/>
@@ -8261,13 +7419,13 @@
       <w:szCs w:val="21"/>
     </w:rPr>
   </w:style>
-  <w:style w:type="character" w:default="1" w:styleId="DefaultParagraphFont">
+  <w:style w:type="character" w:default="1" w:styleId="Policepardfaut">
     <w:name w:val="Default Paragraph Font"/>
     <w:uiPriority w:val="1"/>
     <w:semiHidden/>
     <w:unhideWhenUsed/>
   </w:style>
-  <w:style w:type="table" w:default="1" w:styleId="TableNormal">
+  <w:style w:type="table" w:default="1" w:styleId="TableauNormal">
     <w:name w:val="Normal Table"/>
     <w:uiPriority w:val="99"/>
     <w:semiHidden/>
@@ -8282,16 +7440,16 @@
       </w:tblCellMar>
     </w:tblPr>
   </w:style>
-  <w:style w:type="numbering" w:default="1" w:styleId="NoList">
+  <w:style w:type="numbering" w:default="1" w:styleId="Aucuneliste">
     <w:name w:val="No List"/>
     <w:uiPriority w:val="99"/>
     <w:semiHidden/>
     <w:unhideWhenUsed/>
   </w:style>
-  <w:style w:type="character" w:customStyle="1" w:styleId="Heading1Char">
-    <w:name w:val="Heading 1 Char"/>
-    <w:basedOn w:val="DefaultParagraphFont"/>
-    <w:link w:val="Heading1"/>
+  <w:style w:type="character" w:customStyle="1" w:styleId="Titre1Car">
+    <w:name w:val="Titre 1 Car"/>
+    <w:basedOn w:val="Policepardfaut"/>
+    <w:link w:val="Titre1"/>
     <w:uiPriority w:val="9"/>
     <w:rsid w:val="22D2F59B"/>
     <w:rPr>
@@ -8329,7 +7487,7 @@
   </w:style>
   <w:style w:type="character" w:customStyle="1" w:styleId="0-TexteCar">
     <w:name w:val="0 - Texte Car"/>
-    <w:basedOn w:val="DefaultParagraphFont"/>
+    <w:basedOn w:val="Policepardfaut"/>
     <w:link w:val="0-Texte"/>
     <w:uiPriority w:val="1"/>
     <w:rsid w:val="22D2F59B"/>
@@ -8371,7 +7529,7 @@
   </w:style>
   <w:style w:type="paragraph" w:customStyle="1" w:styleId="01Chapitre">
     <w:name w:val="01 Chapitre"/>
-    <w:basedOn w:val="Heading2"/>
+    <w:basedOn w:val="Titre2"/>
     <w:next w:val="0-Texte"/>
     <w:link w:val="01ChapitreCar"/>
     <w:uiPriority w:val="1"/>
@@ -8401,7 +7559,7 @@
   </w:style>
   <w:style w:type="paragraph" w:customStyle="1" w:styleId="02sChap">
     <w:name w:val="02 sChap"/>
-    <w:basedOn w:val="Heading3"/>
+    <w:basedOn w:val="Titre3"/>
     <w:next w:val="0-Texte"/>
     <w:link w:val="02sChapCar"/>
     <w:uiPriority w:val="1"/>
@@ -8428,10 +7586,10 @@
       <w:lang w:val="fr-FR"/>
     </w:rPr>
   </w:style>
-  <w:style w:type="character" w:customStyle="1" w:styleId="Heading2Char">
-    <w:name w:val="Heading 2 Char"/>
-    <w:basedOn w:val="DefaultParagraphFont"/>
-    <w:link w:val="Heading2"/>
+  <w:style w:type="character" w:customStyle="1" w:styleId="Titre2Car">
+    <w:name w:val="Titre 2 Car"/>
+    <w:basedOn w:val="Policepardfaut"/>
+    <w:link w:val="Titre2"/>
     <w:uiPriority w:val="9"/>
     <w:semiHidden/>
     <w:rsid w:val="22D2F59B"/>
@@ -8459,10 +7617,10 @@
       <w:lang w:val="fr-FR"/>
     </w:rPr>
   </w:style>
-  <w:style w:type="character" w:customStyle="1" w:styleId="Heading3Char">
-    <w:name w:val="Heading 3 Char"/>
-    <w:basedOn w:val="DefaultParagraphFont"/>
-    <w:link w:val="Heading3"/>
+  <w:style w:type="character" w:customStyle="1" w:styleId="Titre3Car">
+    <w:name w:val="Titre 3 Car"/>
+    <w:basedOn w:val="Policepardfaut"/>
+    <w:link w:val="Titre3"/>
     <w:uiPriority w:val="9"/>
     <w:semiHidden/>
     <w:rsid w:val="22D2F59B"/>
@@ -8475,9 +7633,9 @@
       <w:lang w:val="fr-FR"/>
     </w:rPr>
   </w:style>
-  <w:style w:type="character" w:styleId="CommentReference">
+  <w:style w:type="character" w:styleId="Marquedecommentaire">
     <w:name w:val="annotation reference"/>
-    <w:basedOn w:val="DefaultParagraphFont"/>
+    <w:basedOn w:val="Policepardfaut"/>
     <w:uiPriority w:val="99"/>
     <w:semiHidden/>
     <w:unhideWhenUsed/>
@@ -8487,18 +7645,18 @@
       <w:szCs w:val="16"/>
     </w:rPr>
   </w:style>
-  <w:style w:type="paragraph" w:styleId="CommentText">
+  <w:style w:type="paragraph" w:styleId="Commentaire">
     <w:name w:val="annotation text"/>
     <w:basedOn w:val="Normal"/>
-    <w:link w:val="CommentTextChar"/>
+    <w:link w:val="CommentaireCar"/>
     <w:uiPriority w:val="99"/>
     <w:unhideWhenUsed/>
     <w:rsid w:val="22D2F59B"/>
   </w:style>
-  <w:style w:type="character" w:customStyle="1" w:styleId="CommentTextChar">
-    <w:name w:val="Comment Text Char"/>
-    <w:basedOn w:val="DefaultParagraphFont"/>
-    <w:link w:val="CommentText"/>
+  <w:style w:type="character" w:customStyle="1" w:styleId="CommentaireCar">
+    <w:name w:val="Commentaire Car"/>
+    <w:basedOn w:val="Policepardfaut"/>
+    <w:link w:val="Commentaire"/>
     <w:uiPriority w:val="99"/>
     <w:rsid w:val="22D2F59B"/>
     <w:rPr>
@@ -8509,11 +7667,11 @@
       <w:lang w:val="fr-FR"/>
     </w:rPr>
   </w:style>
-  <w:style w:type="paragraph" w:styleId="CommentSubject">
+  <w:style w:type="paragraph" w:styleId="Objetducommentaire">
     <w:name w:val="annotation subject"/>
-    <w:basedOn w:val="CommentText"/>
-    <w:next w:val="CommentText"/>
-    <w:link w:val="CommentSubjectChar"/>
+    <w:basedOn w:val="Commentaire"/>
+    <w:next w:val="Commentaire"/>
+    <w:link w:val="ObjetducommentaireCar"/>
     <w:uiPriority w:val="99"/>
     <w:semiHidden/>
     <w:unhideWhenUsed/>
@@ -8523,10 +7681,10 @@
       <w:bCs/>
     </w:rPr>
   </w:style>
-  <w:style w:type="character" w:customStyle="1" w:styleId="CommentSubjectChar">
-    <w:name w:val="Comment Subject Char"/>
-    <w:basedOn w:val="CommentTextChar"/>
-    <w:link w:val="CommentSubject"/>
+  <w:style w:type="character" w:customStyle="1" w:styleId="ObjetducommentaireCar">
+    <w:name w:val="Objet du commentaire Car"/>
+    <w:basedOn w:val="CommentaireCar"/>
+    <w:link w:val="Objetducommentaire"/>
     <w:uiPriority w:val="99"/>
     <w:semiHidden/>
     <w:rsid w:val="22D2F59B"/>
@@ -8540,9 +7698,9 @@
       <w:lang w:val="fr-FR"/>
     </w:rPr>
   </w:style>
-  <w:style w:type="character" w:styleId="Hyperlink">
+  <w:style w:type="character" w:styleId="Lienhypertexte">
     <w:name w:val="Hyperlink"/>
-    <w:basedOn w:val="DefaultParagraphFont"/>
+    <w:basedOn w:val="Policepardfaut"/>
     <w:uiPriority w:val="99"/>
     <w:unhideWhenUsed/>
     <w:rsid w:val="00795684"/>
@@ -8551,9 +7709,9 @@
       <w:u w:val="single"/>
     </w:rPr>
   </w:style>
-  <w:style w:type="character" w:styleId="UnresolvedMention">
+  <w:style w:type="character" w:styleId="Mentionnonrsolue">
     <w:name w:val="Unresolved Mention"/>
-    <w:basedOn w:val="DefaultParagraphFont"/>
+    <w:basedOn w:val="Policepardfaut"/>
     <w:uiPriority w:val="99"/>
     <w:semiHidden/>
     <w:unhideWhenUsed/>
@@ -8563,7 +7721,7 @@
       <w:shd w:val="clear" w:color="auto" w:fill="E1DFDD"/>
     </w:rPr>
   </w:style>
-  <w:style w:type="paragraph" w:styleId="ListParagraph">
+  <w:style w:type="paragraph" w:styleId="Paragraphedeliste">
     <w:name w:val="List Paragraph"/>
     <w:basedOn w:val="Normal"/>
     <w:uiPriority w:val="34"/>
@@ -8573,10 +7731,10 @@
       <w:contextualSpacing/>
     </w:pPr>
   </w:style>
-  <w:style w:type="paragraph" w:styleId="Header">
+  <w:style w:type="paragraph" w:styleId="En-tte">
     <w:name w:val="header"/>
     <w:basedOn w:val="Normal"/>
-    <w:link w:val="HeaderChar"/>
+    <w:link w:val="En-tteCar"/>
     <w:uiPriority w:val="99"/>
     <w:unhideWhenUsed/>
     <w:rsid w:val="22D2F59B"/>
@@ -8588,10 +7746,10 @@
       <w:spacing w:after="0"/>
     </w:pPr>
   </w:style>
-  <w:style w:type="character" w:customStyle="1" w:styleId="HeaderChar">
-    <w:name w:val="Header Char"/>
-    <w:basedOn w:val="DefaultParagraphFont"/>
-    <w:link w:val="Header"/>
+  <w:style w:type="character" w:customStyle="1" w:styleId="En-tteCar">
+    <w:name w:val="En-tête Car"/>
+    <w:basedOn w:val="Policepardfaut"/>
+    <w:link w:val="En-tte"/>
     <w:uiPriority w:val="99"/>
     <w:rsid w:val="22D2F59B"/>
     <w:rPr>
@@ -8602,10 +7760,10 @@
       <w:lang w:val="fr-FR"/>
     </w:rPr>
   </w:style>
-  <w:style w:type="paragraph" w:styleId="Footer">
+  <w:style w:type="paragraph" w:styleId="Pieddepage">
     <w:name w:val="footer"/>
     <w:basedOn w:val="Normal"/>
-    <w:link w:val="FooterChar"/>
+    <w:link w:val="PieddepageCar"/>
     <w:uiPriority w:val="99"/>
     <w:unhideWhenUsed/>
     <w:rsid w:val="22D2F59B"/>
@@ -8617,10 +7775,10 @@
       <w:spacing w:after="0"/>
     </w:pPr>
   </w:style>
-  <w:style w:type="character" w:customStyle="1" w:styleId="FooterChar">
-    <w:name w:val="Footer Char"/>
-    <w:basedOn w:val="DefaultParagraphFont"/>
-    <w:link w:val="Footer"/>
+  <w:style w:type="character" w:customStyle="1" w:styleId="PieddepageCar">
+    <w:name w:val="Pied de page Car"/>
+    <w:basedOn w:val="Policepardfaut"/>
+    <w:link w:val="Pieddepage"/>
     <w:uiPriority w:val="99"/>
     <w:rsid w:val="22D2F59B"/>
     <w:rPr>
@@ -8631,11 +7789,11 @@
       <w:lang w:val="fr-FR"/>
     </w:rPr>
   </w:style>
-  <w:style w:type="paragraph" w:styleId="Title">
+  <w:style w:type="paragraph" w:styleId="Titre">
     <w:name w:val="Title"/>
     <w:basedOn w:val="Normal"/>
     <w:next w:val="Normal"/>
-    <w:link w:val="TitleChar"/>
+    <w:link w:val="TitreCar"/>
     <w:uiPriority w:val="10"/>
     <w:rsid w:val="22D2F59B"/>
     <w:pPr>
@@ -8648,11 +7806,11 @@
       <w:szCs w:val="56"/>
     </w:rPr>
   </w:style>
-  <w:style w:type="paragraph" w:styleId="Subtitle">
+  <w:style w:type="paragraph" w:styleId="Sous-titre">
     <w:name w:val="Subtitle"/>
     <w:basedOn w:val="Normal"/>
     <w:next w:val="Normal"/>
-    <w:link w:val="SubtitleChar"/>
+    <w:link w:val="Sous-titreCar"/>
     <w:uiPriority w:val="11"/>
     <w:rsid w:val="22D2F59B"/>
     <w:rPr>
@@ -8660,11 +7818,11 @@
       <w:color w:val="5A5A5A"/>
     </w:rPr>
   </w:style>
-  <w:style w:type="paragraph" w:styleId="Quote">
+  <w:style w:type="paragraph" w:styleId="Citation">
     <w:name w:val="Quote"/>
     <w:basedOn w:val="Normal"/>
     <w:next w:val="Normal"/>
-    <w:link w:val="QuoteChar"/>
+    <w:link w:val="CitationCar"/>
     <w:uiPriority w:val="29"/>
     <w:rsid w:val="22D2F59B"/>
     <w:pPr>
@@ -8678,11 +7836,11 @@
       <w:color w:val="404040" w:themeColor="text1" w:themeTint="BF"/>
     </w:rPr>
   </w:style>
-  <w:style w:type="paragraph" w:styleId="IntenseQuote">
+  <w:style w:type="paragraph" w:styleId="Citationintense">
     <w:name w:val="Intense Quote"/>
     <w:basedOn w:val="Normal"/>
     <w:next w:val="Normal"/>
-    <w:link w:val="IntenseQuoteChar"/>
+    <w:link w:val="CitationintenseCar"/>
     <w:uiPriority w:val="30"/>
     <w:rsid w:val="22D2F59B"/>
     <w:pPr>
@@ -8696,11 +7854,11 @@
       <w:color w:val="4472C4" w:themeColor="accent1"/>
     </w:rPr>
   </w:style>
-  <w:style w:type="character" w:customStyle="1" w:styleId="Heading4Char">
-    <w:name w:val="Heading 4 Char"/>
-    <w:aliases w:val="03 - ssChap Char"/>
-    <w:basedOn w:val="DefaultParagraphFont"/>
-    <w:link w:val="Heading4"/>
+  <w:style w:type="character" w:customStyle="1" w:styleId="Titre4Car">
+    <w:name w:val="Titre 4 Car"/>
+    <w:aliases w:val="03 - ssChap Car"/>
+    <w:basedOn w:val="Policepardfaut"/>
+    <w:link w:val="Titre4"/>
     <w:uiPriority w:val="9"/>
     <w:rsid w:val="00385CAE"/>
     <w:rPr>
@@ -8709,10 +7867,10 @@
       <w:lang w:val="fr-FR"/>
     </w:rPr>
   </w:style>
-  <w:style w:type="character" w:customStyle="1" w:styleId="Heading5Char">
-    <w:name w:val="Heading 5 Char"/>
-    <w:basedOn w:val="DefaultParagraphFont"/>
-    <w:link w:val="Heading5"/>
+  <w:style w:type="character" w:customStyle="1" w:styleId="Titre5Car">
+    <w:name w:val="Titre 5 Car"/>
+    <w:basedOn w:val="Policepardfaut"/>
+    <w:link w:val="Titre5"/>
     <w:uiPriority w:val="9"/>
     <w:rsid w:val="22D2F59B"/>
     <w:rPr>
@@ -8722,10 +7880,10 @@
       <w:lang w:val="fr-FR"/>
     </w:rPr>
   </w:style>
-  <w:style w:type="character" w:customStyle="1" w:styleId="Heading6Char">
-    <w:name w:val="Heading 6 Char"/>
-    <w:basedOn w:val="DefaultParagraphFont"/>
-    <w:link w:val="Heading6"/>
+  <w:style w:type="character" w:customStyle="1" w:styleId="Titre6Car">
+    <w:name w:val="Titre 6 Car"/>
+    <w:basedOn w:val="Policepardfaut"/>
+    <w:link w:val="Titre6"/>
     <w:uiPriority w:val="9"/>
     <w:rsid w:val="22D2F59B"/>
     <w:rPr>
@@ -8735,10 +7893,10 @@
       <w:lang w:val="fr-FR"/>
     </w:rPr>
   </w:style>
-  <w:style w:type="character" w:customStyle="1" w:styleId="Heading7Char">
-    <w:name w:val="Heading 7 Char"/>
-    <w:basedOn w:val="DefaultParagraphFont"/>
-    <w:link w:val="Heading7"/>
+  <w:style w:type="character" w:customStyle="1" w:styleId="Titre7Car">
+    <w:name w:val="Titre 7 Car"/>
+    <w:basedOn w:val="Policepardfaut"/>
+    <w:link w:val="Titre7"/>
     <w:uiPriority w:val="9"/>
     <w:rsid w:val="22D2F59B"/>
     <w:rPr>
@@ -8750,10 +7908,10 @@
       <w:lang w:val="fr-FR"/>
     </w:rPr>
   </w:style>
-  <w:style w:type="character" w:customStyle="1" w:styleId="Heading8Char">
-    <w:name w:val="Heading 8 Char"/>
-    <w:basedOn w:val="DefaultParagraphFont"/>
-    <w:link w:val="Heading8"/>
+  <w:style w:type="character" w:customStyle="1" w:styleId="Titre8Car">
+    <w:name w:val="Titre 8 Car"/>
+    <w:basedOn w:val="Policepardfaut"/>
+    <w:link w:val="Titre8"/>
     <w:uiPriority w:val="9"/>
     <w:rsid w:val="22D2F59B"/>
     <w:rPr>
@@ -8765,10 +7923,10 @@
       <w:lang w:val="fr-FR"/>
     </w:rPr>
   </w:style>
-  <w:style w:type="character" w:customStyle="1" w:styleId="Heading9Char">
-    <w:name w:val="Heading 9 Char"/>
-    <w:basedOn w:val="DefaultParagraphFont"/>
-    <w:link w:val="Heading9"/>
+  <w:style w:type="character" w:customStyle="1" w:styleId="Titre9Car">
+    <w:name w:val="Titre 9 Car"/>
+    <w:basedOn w:val="Policepardfaut"/>
+    <w:link w:val="Titre9"/>
     <w:uiPriority w:val="9"/>
     <w:rsid w:val="22D2F59B"/>
     <w:rPr>
@@ -8782,10 +7940,10 @@
       <w:lang w:val="fr-FR"/>
     </w:rPr>
   </w:style>
-  <w:style w:type="character" w:customStyle="1" w:styleId="TitleChar">
-    <w:name w:val="Title Char"/>
-    <w:basedOn w:val="DefaultParagraphFont"/>
-    <w:link w:val="Title"/>
+  <w:style w:type="character" w:customStyle="1" w:styleId="TitreCar">
+    <w:name w:val="Titre Car"/>
+    <w:basedOn w:val="Policepardfaut"/>
+    <w:link w:val="Titre"/>
     <w:uiPriority w:val="10"/>
     <w:rsid w:val="22D2F59B"/>
     <w:rPr>
@@ -8796,10 +7954,10 @@
       <w:lang w:val="fr-FR"/>
     </w:rPr>
   </w:style>
-  <w:style w:type="character" w:customStyle="1" w:styleId="SubtitleChar">
-    <w:name w:val="Subtitle Char"/>
-    <w:basedOn w:val="DefaultParagraphFont"/>
-    <w:link w:val="Subtitle"/>
+  <w:style w:type="character" w:customStyle="1" w:styleId="Sous-titreCar">
+    <w:name w:val="Sous-titre Car"/>
+    <w:basedOn w:val="Policepardfaut"/>
+    <w:link w:val="Sous-titre"/>
     <w:uiPriority w:val="11"/>
     <w:rsid w:val="22D2F59B"/>
     <w:rPr>
@@ -8809,10 +7967,10 @@
       <w:lang w:val="fr-FR"/>
     </w:rPr>
   </w:style>
-  <w:style w:type="character" w:customStyle="1" w:styleId="QuoteChar">
-    <w:name w:val="Quote Char"/>
-    <w:basedOn w:val="DefaultParagraphFont"/>
-    <w:link w:val="Quote"/>
+  <w:style w:type="character" w:customStyle="1" w:styleId="CitationCar">
+    <w:name w:val="Citation Car"/>
+    <w:basedOn w:val="Policepardfaut"/>
+    <w:link w:val="Citation"/>
     <w:uiPriority w:val="29"/>
     <w:rsid w:val="22D2F59B"/>
     <w:rPr>
@@ -8823,10 +7981,10 @@
       <w:lang w:val="fr-FR"/>
     </w:rPr>
   </w:style>
-  <w:style w:type="character" w:customStyle="1" w:styleId="IntenseQuoteChar">
-    <w:name w:val="Intense Quote Char"/>
-    <w:basedOn w:val="DefaultParagraphFont"/>
-    <w:link w:val="IntenseQuote"/>
+  <w:style w:type="character" w:customStyle="1" w:styleId="CitationintenseCar">
+    <w:name w:val="Citation intense Car"/>
+    <w:basedOn w:val="Policepardfaut"/>
+    <w:link w:val="Citationintense"/>
     <w:uiPriority w:val="30"/>
     <w:rsid w:val="22D2F59B"/>
     <w:rPr>
@@ -8837,7 +7995,7 @@
       <w:lang w:val="fr-FR"/>
     </w:rPr>
   </w:style>
-  <w:style w:type="paragraph" w:styleId="TOC1">
+  <w:style w:type="paragraph" w:styleId="TM1">
     <w:name w:val="toc 1"/>
     <w:basedOn w:val="Normal"/>
     <w:next w:val="Normal"/>
@@ -8848,7 +8006,7 @@
       <w:spacing w:after="100"/>
     </w:pPr>
   </w:style>
-  <w:style w:type="paragraph" w:styleId="TOC2">
+  <w:style w:type="paragraph" w:styleId="TM2">
     <w:name w:val="toc 2"/>
     <w:basedOn w:val="Normal"/>
     <w:next w:val="Normal"/>
@@ -8860,7 +8018,7 @@
       <w:ind w:left="220"/>
     </w:pPr>
   </w:style>
-  <w:style w:type="paragraph" w:styleId="TOC3">
+  <w:style w:type="paragraph" w:styleId="TM3">
     <w:name w:val="toc 3"/>
     <w:basedOn w:val="Normal"/>
     <w:next w:val="Normal"/>
@@ -8872,7 +8030,7 @@
       <w:ind w:left="440"/>
     </w:pPr>
   </w:style>
-  <w:style w:type="paragraph" w:styleId="TOC4">
+  <w:style w:type="paragraph" w:styleId="TM4">
     <w:name w:val="toc 4"/>
     <w:basedOn w:val="Normal"/>
     <w:next w:val="Normal"/>
@@ -8884,7 +8042,7 @@
       <w:ind w:left="660"/>
     </w:pPr>
   </w:style>
-  <w:style w:type="paragraph" w:styleId="TOC5">
+  <w:style w:type="paragraph" w:styleId="TM5">
     <w:name w:val="toc 5"/>
     <w:basedOn w:val="Normal"/>
     <w:next w:val="Normal"/>
@@ -8896,7 +8054,7 @@
       <w:ind w:left="880"/>
     </w:pPr>
   </w:style>
-  <w:style w:type="paragraph" w:styleId="TOC6">
+  <w:style w:type="paragraph" w:styleId="TM6">
     <w:name w:val="toc 6"/>
     <w:basedOn w:val="Normal"/>
     <w:next w:val="Normal"/>
@@ -8908,7 +8066,7 @@
       <w:ind w:left="1100"/>
     </w:pPr>
   </w:style>
-  <w:style w:type="paragraph" w:styleId="TOC7">
+  <w:style w:type="paragraph" w:styleId="TM7">
     <w:name w:val="toc 7"/>
     <w:basedOn w:val="Normal"/>
     <w:next w:val="Normal"/>
@@ -8920,7 +8078,7 @@
       <w:ind w:left="1320"/>
     </w:pPr>
   </w:style>
-  <w:style w:type="paragraph" w:styleId="TOC8">
+  <w:style w:type="paragraph" w:styleId="TM8">
     <w:name w:val="toc 8"/>
     <w:basedOn w:val="Normal"/>
     <w:next w:val="Normal"/>
@@ -8932,7 +8090,7 @@
       <w:ind w:left="1540"/>
     </w:pPr>
   </w:style>
-  <w:style w:type="paragraph" w:styleId="TOC9">
+  <w:style w:type="paragraph" w:styleId="TM9">
     <w:name w:val="toc 9"/>
     <w:basedOn w:val="Normal"/>
     <w:next w:val="Normal"/>
@@ -8944,10 +8102,10 @@
       <w:ind w:left="1760"/>
     </w:pPr>
   </w:style>
-  <w:style w:type="paragraph" w:styleId="EndnoteText">
+  <w:style w:type="paragraph" w:styleId="Notedefin">
     <w:name w:val="endnote text"/>
     <w:basedOn w:val="Normal"/>
-    <w:link w:val="EndnoteTextChar"/>
+    <w:link w:val="NotedefinCar"/>
     <w:uiPriority w:val="99"/>
     <w:semiHidden/>
     <w:unhideWhenUsed/>
@@ -8956,10 +8114,10 @@
       <w:spacing w:after="0"/>
     </w:pPr>
   </w:style>
-  <w:style w:type="character" w:customStyle="1" w:styleId="EndnoteTextChar">
-    <w:name w:val="Endnote Text Char"/>
-    <w:basedOn w:val="DefaultParagraphFont"/>
-    <w:link w:val="EndnoteText"/>
+  <w:style w:type="character" w:customStyle="1" w:styleId="NotedefinCar">
+    <w:name w:val="Note de fin Car"/>
+    <w:basedOn w:val="Policepardfaut"/>
+    <w:link w:val="Notedefin"/>
     <w:uiPriority w:val="99"/>
     <w:semiHidden/>
     <w:rsid w:val="22D2F59B"/>
@@ -8970,10 +8128,10 @@
       <w:lang w:val="fr-FR"/>
     </w:rPr>
   </w:style>
-  <w:style w:type="paragraph" w:styleId="FootnoteText">
+  <w:style w:type="paragraph" w:styleId="Notedebasdepage">
     <w:name w:val="footnote text"/>
     <w:basedOn w:val="Normal"/>
-    <w:link w:val="FootnoteTextChar"/>
+    <w:link w:val="NotedebasdepageCar"/>
     <w:uiPriority w:val="99"/>
     <w:semiHidden/>
     <w:unhideWhenUsed/>
@@ -8982,10 +8140,10 @@
       <w:spacing w:after="0"/>
     </w:pPr>
   </w:style>
-  <w:style w:type="character" w:customStyle="1" w:styleId="FootnoteTextChar">
-    <w:name w:val="Footnote Text Char"/>
-    <w:basedOn w:val="DefaultParagraphFont"/>
-    <w:link w:val="FootnoteText"/>
+  <w:style w:type="character" w:customStyle="1" w:styleId="NotedebasdepageCar">
+    <w:name w:val="Note de bas de page Car"/>
+    <w:basedOn w:val="Policepardfaut"/>
+    <w:link w:val="Notedebasdepage"/>
     <w:uiPriority w:val="99"/>
     <w:semiHidden/>
     <w:rsid w:val="22D2F59B"/>
@@ -8996,9 +8154,9 @@
       <w:lang w:val="fr-FR"/>
     </w:rPr>
   </w:style>
-  <w:style w:type="table" w:styleId="TableGrid">
+  <w:style w:type="table" w:styleId="Grilledutableau">
     <w:name w:val="Table Grid"/>
-    <w:basedOn w:val="TableNormal"/>
+    <w:basedOn w:val="TableauNormal"/>
     <w:uiPriority w:val="59"/>
     <w:rsid w:val="00FB4123"/>
     <w:pPr>
@@ -9017,14 +8175,14 @@
   </w:style>
   <w:style w:type="paragraph" w:customStyle="1" w:styleId="03ssChap">
     <w:name w:val="03 ssChap"/>
-    <w:basedOn w:val="Heading4"/>
+    <w:basedOn w:val="Titre4"/>
     <w:link w:val="03ssChapCar"/>
     <w:qFormat/>
     <w:rsid w:val="00385CAE"/>
   </w:style>
   <w:style w:type="character" w:customStyle="1" w:styleId="03ssChapCar">
     <w:name w:val="03 ssChap Car"/>
-    <w:basedOn w:val="Heading4Char"/>
+    <w:basedOn w:val="Titre4Car"/>
     <w:link w:val="03ssChap"/>
     <w:rsid w:val="00385CAE"/>
     <w:rPr>

</xml_diff>